<commit_message>
Update test files user documents and summary
</commit_message>
<xml_diff>
--- a/Documentation/Report/Test.docx
+++ b/Documentation/Report/Test.docx
@@ -4,6 +4,36 @@
   <w:body>
     <w:p>
       <w:pPr>
+        <w:jc w:val="center"/>
+        <w:rPr>
+          <w:rFonts w:hint="eastAsia" w:ascii="Times New Roman" w:hAnsi="Times New Roman" w:cs="Times New Roman"/>
+          <w:sz w:val="28"/>
+          <w:szCs w:val="28"/>
+          <w:lang w:val="en-US" w:eastAsia="zh-CN"/>
+        </w:rPr>
+      </w:pPr>
+      <w:r>
+        <w:rPr>
+          <w:rFonts w:hint="eastAsia" w:ascii="Times New Roman" w:hAnsi="Times New Roman" w:cs="Times New Roman"/>
+          <w:sz w:val="28"/>
+          <w:szCs w:val="28"/>
+          <w:lang w:val="en-US" w:eastAsia="zh-CN"/>
+        </w:rPr>
+        <w:t>Test File ------Test plans and implement</w:t>
+      </w:r>
+    </w:p>
+    <w:p>
+      <w:pPr>
+        <w:rPr>
+          <w:rFonts w:hint="default" w:ascii="Times New Roman" w:hAnsi="Times New Roman" w:cs="Times New Roman"/>
+          <w:sz w:val="28"/>
+          <w:szCs w:val="28"/>
+          <w:lang w:val="en-US" w:eastAsia="zh-CN"/>
+        </w:rPr>
+      </w:pPr>
+    </w:p>
+    <w:p>
+      <w:pPr>
         <w:rPr>
           <w:rFonts w:hint="eastAsia" w:ascii="Times New Roman" w:hAnsi="Times New Roman" w:cs="Times New Roman"/>
           <w:sz w:val="28"/>
@@ -41,40 +71,31 @@
     <w:p>
       <w:pPr>
         <w:rPr>
+          <w:rFonts w:hint="eastAsia" w:ascii="Times New Roman" w:hAnsi="Times New Roman" w:cs="Times New Roman"/>
+          <w:sz w:val="28"/>
+          <w:szCs w:val="28"/>
+          <w:lang w:val="en-US" w:eastAsia="zh-CN"/>
+        </w:rPr>
+      </w:pPr>
+      <w:r>
+        <w:rPr>
+          <w:rFonts w:hint="eastAsia" w:ascii="Times New Roman" w:hAnsi="Times New Roman" w:cs="Times New Roman"/>
+          <w:sz w:val="28"/>
+          <w:szCs w:val="28"/>
+          <w:lang w:val="en-US" w:eastAsia="zh-CN"/>
+        </w:rPr>
+        <w:t>Main script: tst_generaltest.cpp</w:t>
+      </w:r>
+    </w:p>
+    <w:p>
+      <w:pPr>
+        <w:rPr>
           <w:rFonts w:hint="default" w:ascii="Times New Roman" w:hAnsi="Times New Roman" w:cs="Times New Roman"/>
           <w:sz w:val="28"/>
           <w:szCs w:val="28"/>
           <w:lang w:val="en-US" w:eastAsia="zh-CN"/>
         </w:rPr>
       </w:pPr>
-      <w:r>
-        <w:rPr>
-          <w:rFonts w:hint="eastAsia" w:ascii="Times New Roman" w:hAnsi="Times New Roman" w:cs="Times New Roman"/>
-          <w:sz w:val="28"/>
-          <w:szCs w:val="28"/>
-          <w:lang w:val="en-US" w:eastAsia="zh-CN"/>
-        </w:rPr>
-        <w:t>Main script: tst_generaltest.cpp</w:t>
-      </w:r>
-    </w:p>
-    <w:p>
-      <w:pPr>
-        <w:rPr>
-          <w:rFonts w:hint="default" w:ascii="Times New Roman" w:hAnsi="Times New Roman" w:cs="Times New Roman"/>
-          <w:sz w:val="28"/>
-          <w:szCs w:val="28"/>
-          <w:lang w:val="en-US" w:eastAsia="zh-CN"/>
-        </w:rPr>
-      </w:pPr>
-      <w:r>
-        <w:rPr>
-          <w:rFonts w:hint="eastAsia" w:ascii="Times New Roman" w:hAnsi="Times New Roman" w:cs="Times New Roman"/>
-          <w:sz w:val="28"/>
-          <w:szCs w:val="28"/>
-          <w:lang w:val="en-US" w:eastAsia="zh-CN"/>
-        </w:rPr>
-        <w:t xml:space="preserve"> </w:t>
-      </w:r>
     </w:p>
     <w:p>
       <w:pPr>
@@ -102,6 +123,7 @@
     <w:p>
       <w:pPr>
         <w:numPr>
+          <w:ilvl w:val="0"/>
           <w:numId w:val="0"/>
         </w:numPr>
         <w:ind w:firstLine="420" w:firstLineChars="0"/>
@@ -173,7 +195,7 @@
           <w:szCs w:val="28"/>
           <w:lang w:val="en-US" w:eastAsia="zh-CN"/>
         </w:rPr>
-        <w:t>The test project and the program project are two opposite Qt projeect. Rely on QTestLib, the software project needs to rely on this platform and the environment needs to be integrated.Testing Framework:</w:t>
+        <w:t>The test project and the program project are two opposite Qt project. Rely on QTestLib, the software project needs to rely on this platform and the environment needs to be integrated.Testing Framework:</w:t>
       </w:r>
     </w:p>
     <w:p>
@@ -198,6 +220,7 @@
     </w:p>
     <w:p>
       <w:pPr>
+        <w:ind w:firstLine="420" w:firstLineChars="0"/>
         <w:rPr>
           <w:rFonts w:hint="default" w:ascii="Times New Roman" w:hAnsi="Times New Roman" w:cs="Times New Roman"/>
           <w:sz w:val="28"/>
@@ -205,6 +228,65 @@
           <w:lang w:val="en-US" w:eastAsia="zh-CN"/>
         </w:rPr>
       </w:pPr>
+      <w:r>
+        <w:rPr>
+          <w:rFonts w:hint="default" w:ascii="Times New Roman" w:hAnsi="Times New Roman" w:cs="Times New Roman"/>
+          <w:sz w:val="28"/>
+          <w:szCs w:val="28"/>
+          <w:lang w:val="en-US" w:eastAsia="zh-CN"/>
+        </w:rPr>
+        <w:t>Use AutoTest plug-in to achieve visual effects.</w:t>
+      </w:r>
+    </w:p>
+    <w:p>
+      <w:pPr>
+        <w:ind w:firstLine="420" w:firstLineChars="0"/>
+        <w:rPr>
+          <w:rFonts w:hint="default" w:ascii="Times New Roman" w:hAnsi="Times New Roman" w:cs="Times New Roman"/>
+          <w:sz w:val="28"/>
+          <w:szCs w:val="28"/>
+          <w:lang w:val="en-US" w:eastAsia="zh-CN"/>
+        </w:rPr>
+      </w:pPr>
+      <w:r>
+        <w:drawing>
+          <wp:inline distT="0" distB="0" distL="114300" distR="114300">
+            <wp:extent cx="4878705" cy="1941195"/>
+            <wp:effectExtent l="0" t="0" r="13335" b="9525"/>
+            <wp:docPr id="5" name="图片 4"/>
+            <wp:cNvGraphicFramePr>
+              <a:graphicFrameLocks xmlns:a="http://schemas.openxmlformats.org/drawingml/2006/main" noChangeAspect="1"/>
+            </wp:cNvGraphicFramePr>
+            <a:graphic xmlns:a="http://schemas.openxmlformats.org/drawingml/2006/main">
+              <a:graphicData uri="http://schemas.openxmlformats.org/drawingml/2006/picture">
+                <pic:pic xmlns:pic="http://schemas.openxmlformats.org/drawingml/2006/picture">
+                  <pic:nvPicPr>
+                    <pic:cNvPr id="5" name="图片 4"/>
+                    <pic:cNvPicPr>
+                      <a:picLocks noChangeAspect="1"/>
+                    </pic:cNvPicPr>
+                  </pic:nvPicPr>
+                  <pic:blipFill>
+                    <a:blip r:embed="rId4"/>
+                    <a:stretch>
+                      <a:fillRect/>
+                    </a:stretch>
+                  </pic:blipFill>
+                  <pic:spPr>
+                    <a:xfrm>
+                      <a:off x="0" y="0"/>
+                      <a:ext cx="4878705" cy="1941195"/>
+                    </a:xfrm>
+                    <a:prstGeom prst="rect">
+                      <a:avLst/>
+                    </a:prstGeom>
+                  </pic:spPr>
+                </pic:pic>
+              </a:graphicData>
+            </a:graphic>
+          </wp:inline>
+        </w:drawing>
+      </w:r>
     </w:p>
     <w:p>
       <w:pPr>
@@ -433,6 +515,15 @@
           <w:lang w:val="en-US" w:eastAsia="zh-CN"/>
         </w:rPr>
         <w:tab/>
+      </w:r>
+      <w:r>
+        <w:rPr>
+          <w:rFonts w:hint="eastAsia"/>
+          <w:color w:val="auto"/>
+          <w:sz w:val="24"/>
+          <w:szCs w:val="24"/>
+          <w:lang w:val="en-US" w:eastAsia="zh-CN"/>
+        </w:rPr>
         <w:t xml:space="preserve">   </w:t>
       </w:r>
       <w:r>
@@ -628,7 +719,6 @@
           <w:lang w:val="en-US" w:eastAsia="zh-CN"/>
         </w:rPr>
         <w:tab/>
-        <w:t/>
       </w:r>
       <w:r>
         <w:rPr>
@@ -747,7 +837,6 @@
           <w:lang w:val="en-US" w:eastAsia="zh-CN"/>
         </w:rPr>
         <w:tab/>
-        <w:t/>
       </w:r>
       <w:r>
         <w:rPr>
@@ -811,6 +900,13 @@
           <w:lang w:val="en-US" w:eastAsia="zh-CN"/>
         </w:rPr>
         <w:tab/>
+      </w:r>
+      <w:r>
+        <w:rPr>
+          <w:rFonts w:hint="eastAsia"/>
+          <w:color w:val="C0C0C0"/>
+          <w:lang w:val="en-US" w:eastAsia="zh-CN"/>
+        </w:rPr>
         <w:t xml:space="preserve"> </w:t>
       </w:r>
       <w:r>
@@ -876,7 +972,6 @@
           <w:lang w:val="en-US" w:eastAsia="zh-CN"/>
         </w:rPr>
         <w:tab/>
-        <w:t/>
       </w:r>
       <w:r>
         <w:rPr>
@@ -1027,7 +1122,7 @@
           <w:szCs w:val="24"/>
           <w:lang w:val="en-US" w:eastAsia="zh-CN"/>
         </w:rPr>
-        <w:t>Stop MiningCore and delete MainWindow w</w:t>
+        <w:t>Stop Mining-core and delete Main-window w</w:t>
       </w:r>
       <w:r>
         <w:rPr>
@@ -1686,7 +1781,6 @@
           <w:lang w:val="en-US" w:eastAsia="zh-CN"/>
         </w:rPr>
         <w:tab/>
-        <w:t/>
       </w:r>
       <w:r>
         <w:rPr>
@@ -2124,6 +2218,15 @@
           <w:lang w:val="en-US" w:eastAsia="zh-CN"/>
         </w:rPr>
         <w:tab/>
+      </w:r>
+      <w:r>
+        <w:rPr>
+          <w:rFonts w:hint="eastAsia" w:ascii="Times New Roman" w:hAnsi="Times New Roman" w:cs="Times New Roman"/>
+          <w:kern w:val="0"/>
+          <w:sz w:val="24"/>
+          <w:szCs w:val="24"/>
+          <w:lang w:val="en-US" w:eastAsia="zh-CN"/>
+        </w:rPr>
         <w:t>Testdata size: 1</w:t>
       </w:r>
     </w:p>
@@ -3491,6 +3594,7 @@
     <w:p>
       <w:pPr>
         <w:numPr>
+          <w:ilvl w:val="0"/>
           <w:numId w:val="0"/>
         </w:numPr>
         <w:ind w:firstLine="960" w:firstLineChars="400"/>
@@ -3564,7 +3668,6 @@
           <w:lang w:val="en-US" w:eastAsia="zh-CN"/>
         </w:rPr>
         <w:tab/>
-        <w:t/>
       </w:r>
       <w:r>
         <w:rPr>
@@ -3758,7 +3861,6 @@
           <w:lang w:val="en-US" w:eastAsia="zh-CN"/>
         </w:rPr>
         <w:tab/>
-        <w:t/>
       </w:r>
       <w:r>
         <w:rPr>
@@ -3916,7 +4018,6 @@
           <w:lang w:val="en-US" w:eastAsia="zh-CN"/>
         </w:rPr>
         <w:tab/>
-        <w:t/>
       </w:r>
       <w:r>
         <w:rPr>
@@ -4001,7 +4102,6 @@
           <w:lang w:val="en-US" w:eastAsia="zh-CN"/>
         </w:rPr>
         <w:tab/>
-        <w:t/>
       </w:r>
       <w:r>
         <w:rPr>
@@ -4128,7 +4228,6 @@
           <w:lang w:val="en-US" w:eastAsia="zh-CN"/>
         </w:rPr>
         <w:tab/>
-        <w:t/>
       </w:r>
       <w:r>
         <w:rPr>
@@ -4284,7 +4383,6 @@
           <w:lang w:val="en-US" w:eastAsia="zh-CN"/>
         </w:rPr>
         <w:tab/>
-        <w:t/>
       </w:r>
       <w:r>
         <w:rPr>
@@ -4364,7 +4462,6 @@
           <w:lang w:val="en-US" w:eastAsia="zh-CN"/>
         </w:rPr>
         <w:tab/>
-        <w:t/>
       </w:r>
       <w:r>
         <w:rPr>
@@ -4507,7 +4604,6 @@
           <w:lang w:val="en-US" w:eastAsia="zh-CN"/>
         </w:rPr>
         <w:tab/>
-        <w:t/>
       </w:r>
       <w:r>
         <w:rPr>
@@ -4723,6 +4819,191 @@
         <w:suppressLineNumbers w:val="0"/>
         <w:spacing w:before="0" w:beforeAutospacing="0" w:after="0" w:afterAutospacing="0"/>
         <w:ind w:left="0" w:right="0" w:firstLine="0"/>
+        <w:rPr>
+          <w:rFonts w:hint="default" w:ascii="Times New Roman" w:hAnsi="Times New Roman" w:cs="Times New Roman"/>
+          <w:sz w:val="24"/>
+          <w:szCs w:val="24"/>
+          <w:lang w:val="en-US" w:eastAsia="zh-CN"/>
+        </w:rPr>
+      </w:pPr>
+      <w:r>
+        <w:rPr>
+          <w:rFonts w:hint="eastAsia"/>
+          <w:lang w:val="en-US" w:eastAsia="zh-CN"/>
+        </w:rPr>
+        <w:tab/>
+        <w:t/>
+      </w:r>
+      <w:r>
+        <w:rPr>
+          <w:rFonts w:hint="eastAsia"/>
+          <w:lang w:val="en-US" w:eastAsia="zh-CN"/>
+        </w:rPr>
+        <w:tab/>
+      </w:r>
+      <w:r>
+        <w:rPr>
+          <w:rFonts w:hint="default" w:ascii="Times New Roman" w:hAnsi="Times New Roman" w:cs="Times New Roman"/>
+          <w:lang w:val="en-US" w:eastAsia="zh-CN"/>
+        </w:rPr>
+        <w:t>Test</w:t>
+      </w:r>
+      <w:r>
+        <w:rPr>
+          <w:rFonts w:hint="eastAsia"/>
+          <w:lang w:val="en-US" w:eastAsia="zh-CN"/>
+        </w:rPr>
+        <w:t xml:space="preserve"> </w:t>
+      </w:r>
+      <w:r>
+        <w:rPr>
+          <w:rFonts w:hint="default" w:ascii="Times New Roman" w:hAnsi="Times New Roman" w:cs="Times New Roman"/>
+          <w:sz w:val="24"/>
+          <w:szCs w:val="24"/>
+          <w:lang w:val="en-US" w:eastAsia="zh-CN"/>
+        </w:rPr>
+        <w:t xml:space="preserve">Task: </w:t>
+      </w:r>
+      <w:r>
+        <w:rPr>
+          <w:rFonts w:hint="eastAsia" w:ascii="Times New Roman" w:hAnsi="Times New Roman" w:cs="Times New Roman"/>
+          <w:sz w:val="24"/>
+          <w:szCs w:val="24"/>
+          <w:lang w:val="en-US" w:eastAsia="zh-CN"/>
+        </w:rPr>
+        <w:t>C</w:t>
+      </w:r>
+      <w:r>
+        <w:rPr>
+          <w:rFonts w:hint="default" w:ascii="Times New Roman" w:hAnsi="Times New Roman" w:cs="Times New Roman"/>
+          <w:sz w:val="24"/>
+          <w:szCs w:val="24"/>
+          <w:lang w:val="en-US" w:eastAsia="zh-CN"/>
+        </w:rPr>
+        <w:t>heck if program successfully get the temperatur</w:t>
+      </w:r>
+      <w:r>
+        <w:rPr>
+          <w:rFonts w:hint="eastAsia" w:ascii="Times New Roman" w:hAnsi="Times New Roman" w:cs="Times New Roman"/>
+          <w:sz w:val="24"/>
+          <w:szCs w:val="24"/>
+          <w:lang w:val="en-US" w:eastAsia="zh-CN"/>
+        </w:rPr>
+        <w:t>e</w:t>
+      </w:r>
+      <w:r>
+        <w:rPr>
+          <w:rFonts w:hint="default" w:ascii="Times New Roman" w:hAnsi="Times New Roman" w:cs="Times New Roman"/>
+          <w:sz w:val="24"/>
+          <w:szCs w:val="24"/>
+          <w:lang w:val="en-US" w:eastAsia="zh-CN"/>
+        </w:rPr>
+        <w:t xml:space="preserve"> of the GPU and pass it to the </w:t>
+      </w:r>
+      <w:r>
+        <w:rPr>
+          <w:rFonts w:hint="eastAsia" w:ascii="Times New Roman" w:hAnsi="Times New Roman" w:cs="Times New Roman"/>
+          <w:sz w:val="24"/>
+          <w:szCs w:val="24"/>
+          <w:lang w:val="en-US" w:eastAsia="zh-CN"/>
+        </w:rPr>
+        <w:t>right UI</w:t>
+      </w:r>
+      <w:r>
+        <w:rPr>
+          <w:rFonts w:hint="default" w:ascii="Times New Roman" w:hAnsi="Times New Roman" w:cs="Times New Roman"/>
+          <w:sz w:val="24"/>
+          <w:szCs w:val="24"/>
+          <w:lang w:val="en-US" w:eastAsia="zh-CN"/>
+        </w:rPr>
+        <w:t xml:space="preserve"> interface to display</w:t>
+      </w:r>
+    </w:p>
+    <w:p>
+      <w:pPr>
+        <w:pStyle w:val="2"/>
+        <w:keepNext w:val="0"/>
+        <w:keepLines w:val="0"/>
+        <w:widowControl/>
+        <w:suppressLineNumbers w:val="0"/>
+        <w:spacing w:before="0" w:beforeAutospacing="0" w:after="0" w:afterAutospacing="0"/>
+        <w:ind w:left="0" w:right="0" w:firstLine="0"/>
+        <w:rPr>
+          <w:rFonts w:hint="default" w:ascii="Times New Roman" w:hAnsi="Times New Roman" w:cs="Times New Roman"/>
+          <w:sz w:val="24"/>
+          <w:szCs w:val="24"/>
+          <w:lang w:val="en-US" w:eastAsia="zh-CN"/>
+        </w:rPr>
+      </w:pPr>
+      <w:r>
+        <w:rPr>
+          <w:rFonts w:hint="eastAsia" w:ascii="Times New Roman" w:hAnsi="Times New Roman" w:cs="Times New Roman"/>
+          <w:sz w:val="24"/>
+          <w:szCs w:val="24"/>
+          <w:lang w:val="en-US" w:eastAsia="zh-CN"/>
+        </w:rPr>
+        <w:tab/>
+        <w:t/>
+      </w:r>
+      <w:r>
+        <w:rPr>
+          <w:rFonts w:hint="eastAsia" w:ascii="Times New Roman" w:hAnsi="Times New Roman" w:cs="Times New Roman"/>
+          <w:sz w:val="24"/>
+          <w:szCs w:val="24"/>
+          <w:lang w:val="en-US" w:eastAsia="zh-CN"/>
+        </w:rPr>
+        <w:tab/>
+        <w:t>Test data: Directly return boolean.</w:t>
+      </w:r>
+    </w:p>
+    <w:p>
+      <w:pPr>
+        <w:pStyle w:val="2"/>
+        <w:keepNext w:val="0"/>
+        <w:keepLines w:val="0"/>
+        <w:widowControl/>
+        <w:suppressLineNumbers w:val="0"/>
+        <w:spacing w:before="0" w:beforeAutospacing="0" w:after="0" w:afterAutospacing="0"/>
+        <w:ind w:left="0" w:right="0" w:firstLine="0"/>
+        <w:rPr>
+          <w:rFonts w:hint="default" w:ascii="Times New Roman" w:hAnsi="Times New Roman" w:cs="Times New Roman"/>
+          <w:sz w:val="24"/>
+          <w:szCs w:val="24"/>
+          <w:lang w:val="en-US" w:eastAsia="zh-CN"/>
+        </w:rPr>
+      </w:pPr>
+      <w:r>
+        <w:rPr>
+          <w:rFonts w:hint="eastAsia" w:ascii="Times New Roman" w:hAnsi="Times New Roman" w:cs="Times New Roman"/>
+          <w:kern w:val="0"/>
+          <w:sz w:val="24"/>
+          <w:szCs w:val="24"/>
+          <w:lang w:val="en-US" w:eastAsia="zh-CN"/>
+        </w:rPr>
+        <w:tab/>
+        <w:t/>
+      </w:r>
+      <w:r>
+        <w:rPr>
+          <w:rFonts w:hint="eastAsia" w:ascii="Times New Roman" w:hAnsi="Times New Roman" w:cs="Times New Roman"/>
+          <w:kern w:val="0"/>
+          <w:sz w:val="24"/>
+          <w:szCs w:val="24"/>
+          <w:lang w:val="en-US" w:eastAsia="zh-CN"/>
+        </w:rPr>
+        <w:tab/>
+        <w:t>Testdata size: 1</w:t>
+      </w:r>
+    </w:p>
+    <w:p>
+      <w:pPr>
+        <w:pStyle w:val="2"/>
+        <w:keepNext w:val="0"/>
+        <w:keepLines w:val="0"/>
+        <w:widowControl/>
+        <w:suppressLineNumbers w:val="0"/>
+        <w:spacing w:before="0" w:beforeAutospacing="0" w:after="0" w:afterAutospacing="0"/>
+        <w:ind w:left="0" w:right="0" w:firstLine="0"/>
       </w:pPr>
       <w:r>
         <w:rPr>
@@ -4771,6 +5052,136 @@
         <w:suppressLineNumbers w:val="0"/>
         <w:spacing w:before="0" w:beforeAutospacing="0" w:after="0" w:afterAutospacing="0"/>
         <w:ind w:left="0" w:right="0" w:firstLine="0"/>
+        <w:rPr>
+          <w:rFonts w:hint="default" w:ascii="Times New Roman" w:hAnsi="Times New Roman" w:cs="Times New Roman"/>
+          <w:sz w:val="24"/>
+          <w:szCs w:val="24"/>
+          <w:lang w:val="en-US" w:eastAsia="zh-CN"/>
+        </w:rPr>
+      </w:pPr>
+      <w:r>
+        <w:rPr>
+          <w:rFonts w:hint="eastAsia"/>
+          <w:lang w:val="en-US" w:eastAsia="zh-CN"/>
+        </w:rPr>
+        <w:tab/>
+        <w:t/>
+      </w:r>
+      <w:r>
+        <w:rPr>
+          <w:rFonts w:hint="eastAsia"/>
+          <w:lang w:val="en-US" w:eastAsia="zh-CN"/>
+        </w:rPr>
+        <w:tab/>
+      </w:r>
+      <w:r>
+        <w:rPr>
+          <w:rFonts w:hint="default" w:ascii="Times New Roman" w:hAnsi="Times New Roman" w:cs="Times New Roman"/>
+          <w:lang w:val="en-US" w:eastAsia="zh-CN"/>
+        </w:rPr>
+        <w:t>Test</w:t>
+      </w:r>
+      <w:r>
+        <w:rPr>
+          <w:rFonts w:hint="eastAsia"/>
+          <w:lang w:val="en-US" w:eastAsia="zh-CN"/>
+        </w:rPr>
+        <w:t xml:space="preserve"> </w:t>
+      </w:r>
+      <w:r>
+        <w:rPr>
+          <w:rFonts w:hint="default" w:ascii="Times New Roman" w:hAnsi="Times New Roman" w:cs="Times New Roman"/>
+          <w:sz w:val="24"/>
+          <w:szCs w:val="24"/>
+          <w:lang w:val="en-US" w:eastAsia="zh-CN"/>
+        </w:rPr>
+        <w:t>Task:Check if program successfully get the Hashrate of the mining process and pass it to the right UI component to display</w:t>
+      </w:r>
+    </w:p>
+    <w:p>
+      <w:pPr>
+        <w:pStyle w:val="2"/>
+        <w:keepNext w:val="0"/>
+        <w:keepLines w:val="0"/>
+        <w:widowControl/>
+        <w:suppressLineNumbers w:val="0"/>
+        <w:spacing w:before="0" w:beforeAutospacing="0" w:after="0" w:afterAutospacing="0"/>
+        <w:ind w:left="0" w:right="0" w:firstLine="0"/>
+        <w:rPr>
+          <w:rFonts w:hint="default" w:ascii="Times New Roman" w:hAnsi="Times New Roman" w:cs="Times New Roman"/>
+          <w:sz w:val="24"/>
+          <w:szCs w:val="24"/>
+          <w:lang w:val="en-US" w:eastAsia="zh-CN"/>
+        </w:rPr>
+      </w:pPr>
+      <w:r>
+        <w:rPr>
+          <w:rFonts w:hint="eastAsia" w:ascii="Times New Roman" w:hAnsi="Times New Roman" w:cs="Times New Roman"/>
+          <w:sz w:val="24"/>
+          <w:szCs w:val="24"/>
+          <w:lang w:val="en-US" w:eastAsia="zh-CN"/>
+        </w:rPr>
+        <w:tab/>
+        <w:t/>
+      </w:r>
+      <w:r>
+        <w:rPr>
+          <w:rFonts w:hint="eastAsia" w:ascii="Times New Roman" w:hAnsi="Times New Roman" w:cs="Times New Roman"/>
+          <w:sz w:val="24"/>
+          <w:szCs w:val="24"/>
+          <w:lang w:val="en-US" w:eastAsia="zh-CN"/>
+        </w:rPr>
+        <w:tab/>
+        <w:t>Test data: Directly return boolean.</w:t>
+      </w:r>
+    </w:p>
+    <w:p>
+      <w:pPr>
+        <w:pStyle w:val="2"/>
+        <w:keepNext w:val="0"/>
+        <w:keepLines w:val="0"/>
+        <w:widowControl/>
+        <w:suppressLineNumbers w:val="0"/>
+        <w:spacing w:before="0" w:beforeAutospacing="0" w:after="0" w:afterAutospacing="0"/>
+        <w:ind w:left="0" w:right="0" w:firstLine="0"/>
+        <w:rPr>
+          <w:rFonts w:hint="default" w:ascii="Times New Roman" w:hAnsi="Times New Roman" w:cs="Times New Roman"/>
+          <w:sz w:val="24"/>
+          <w:szCs w:val="24"/>
+          <w:lang w:val="en-US" w:eastAsia="zh-CN"/>
+        </w:rPr>
+      </w:pPr>
+      <w:r>
+        <w:rPr>
+          <w:rFonts w:hint="eastAsia" w:ascii="Times New Roman" w:hAnsi="Times New Roman" w:cs="Times New Roman"/>
+          <w:kern w:val="0"/>
+          <w:sz w:val="24"/>
+          <w:szCs w:val="24"/>
+          <w:lang w:val="en-US" w:eastAsia="zh-CN"/>
+        </w:rPr>
+        <w:tab/>
+      </w:r>
+      <w:r>
+        <w:rPr>
+          <w:rFonts w:hint="eastAsia" w:ascii="Times New Roman" w:hAnsi="Times New Roman" w:cs="Times New Roman"/>
+          <w:kern w:val="0"/>
+          <w:sz w:val="24"/>
+          <w:szCs w:val="24"/>
+          <w:lang w:val="en-US" w:eastAsia="zh-CN"/>
+        </w:rPr>
+        <w:tab/>
+        <w:t>Testdata size: 1</w:t>
+      </w:r>
+    </w:p>
+    <w:p>
+      <w:pPr>
+        <w:pStyle w:val="2"/>
+        <w:keepNext w:val="0"/>
+        <w:keepLines w:val="0"/>
+        <w:widowControl/>
+        <w:suppressLineNumbers w:val="0"/>
+        <w:spacing w:before="0" w:beforeAutospacing="0" w:after="0" w:afterAutospacing="0"/>
+        <w:ind w:left="0" w:right="0" w:firstLine="0"/>
       </w:pPr>
       <w:r>
         <w:rPr>
@@ -4819,6 +5230,130 @@
         <w:suppressLineNumbers w:val="0"/>
         <w:spacing w:before="0" w:beforeAutospacing="0" w:after="0" w:afterAutospacing="0"/>
         <w:ind w:left="0" w:right="0" w:firstLine="0"/>
+        <w:rPr>
+          <w:rFonts w:hint="eastAsia" w:ascii="Times New Roman" w:hAnsi="Times New Roman" w:cs="Times New Roman"/>
+          <w:lang w:val="en-US" w:eastAsia="zh-CN"/>
+        </w:rPr>
+      </w:pPr>
+      <w:r>
+        <w:rPr>
+          <w:rFonts w:hint="eastAsia"/>
+          <w:lang w:val="en-US" w:eastAsia="zh-CN"/>
+        </w:rPr>
+        <w:tab/>
+        <w:t/>
+      </w:r>
+      <w:r>
+        <w:rPr>
+          <w:rFonts w:hint="eastAsia"/>
+          <w:lang w:val="en-US" w:eastAsia="zh-CN"/>
+        </w:rPr>
+        <w:tab/>
+      </w:r>
+      <w:r>
+        <w:rPr>
+          <w:rFonts w:hint="default" w:ascii="Times New Roman" w:hAnsi="Times New Roman" w:cs="Times New Roman"/>
+          <w:lang w:val="en-US" w:eastAsia="zh-CN"/>
+        </w:rPr>
+        <w:t>Test Task:Check whether the user enters the correct wallet and username, and try to connect to the mining pool with the obtained data</w:t>
+      </w:r>
+      <w:r>
+        <w:rPr>
+          <w:rFonts w:hint="eastAsia" w:ascii="Times New Roman" w:hAnsi="Times New Roman" w:cs="Times New Roman"/>
+          <w:lang w:val="en-US" w:eastAsia="zh-CN"/>
+        </w:rPr>
+        <w:t>.</w:t>
+      </w:r>
+    </w:p>
+    <w:p>
+      <w:pPr>
+        <w:pStyle w:val="2"/>
+        <w:keepNext w:val="0"/>
+        <w:keepLines w:val="0"/>
+        <w:widowControl/>
+        <w:suppressLineNumbers w:val="0"/>
+        <w:spacing w:before="0" w:beforeAutospacing="0" w:after="0" w:afterAutospacing="0"/>
+        <w:ind w:left="0" w:right="0" w:firstLine="0"/>
+        <w:rPr>
+          <w:rFonts w:hint="default" w:ascii="Times New Roman" w:hAnsi="Times New Roman" w:cs="Times New Roman"/>
+          <w:sz w:val="24"/>
+          <w:szCs w:val="24"/>
+          <w:lang w:val="en-US" w:eastAsia="zh-CN"/>
+        </w:rPr>
+      </w:pPr>
+      <w:r>
+        <w:rPr>
+          <w:rFonts w:hint="eastAsia" w:ascii="Times New Roman" w:hAnsi="Times New Roman" w:cs="Times New Roman"/>
+          <w:lang w:val="en-US" w:eastAsia="zh-CN"/>
+        </w:rPr>
+        <w:tab/>
+        <w:t/>
+      </w:r>
+      <w:r>
+        <w:rPr>
+          <w:rFonts w:hint="eastAsia" w:ascii="Times New Roman" w:hAnsi="Times New Roman" w:cs="Times New Roman"/>
+          <w:lang w:val="en-US" w:eastAsia="zh-CN"/>
+        </w:rPr>
+        <w:tab/>
+      </w:r>
+      <w:r>
+        <w:rPr>
+          <w:rFonts w:hint="eastAsia" w:ascii="Times New Roman" w:hAnsi="Times New Roman" w:cs="Times New Roman"/>
+          <w:sz w:val="24"/>
+          <w:szCs w:val="24"/>
+          <w:lang w:val="en-US" w:eastAsia="zh-CN"/>
+        </w:rPr>
+        <w:t>Test data: Directly return boolean.</w:t>
+      </w:r>
+    </w:p>
+    <w:p>
+      <w:pPr>
+        <w:pStyle w:val="2"/>
+        <w:keepNext w:val="0"/>
+        <w:keepLines w:val="0"/>
+        <w:widowControl/>
+        <w:suppressLineNumbers w:val="0"/>
+        <w:spacing w:before="0" w:beforeAutospacing="0" w:after="0" w:afterAutospacing="0"/>
+        <w:ind w:left="0" w:right="0" w:firstLine="0"/>
+        <w:rPr>
+          <w:rFonts w:hint="default" w:ascii="Times New Roman" w:hAnsi="Times New Roman" w:cs="Times New Roman"/>
+          <w:lang w:val="en-US" w:eastAsia="zh-CN"/>
+        </w:rPr>
+      </w:pPr>
+      <w:r>
+        <w:rPr>
+          <w:rFonts w:hint="eastAsia" w:ascii="Times New Roman" w:hAnsi="Times New Roman" w:cs="Times New Roman"/>
+          <w:kern w:val="0"/>
+          <w:sz w:val="24"/>
+          <w:szCs w:val="24"/>
+          <w:lang w:val="en-US" w:eastAsia="zh-CN"/>
+        </w:rPr>
+        <w:tab/>
+      </w:r>
+      <w:r>
+        <w:rPr>
+          <w:rFonts w:hint="eastAsia" w:ascii="Times New Roman" w:hAnsi="Times New Roman" w:cs="Times New Roman"/>
+          <w:kern w:val="0"/>
+          <w:sz w:val="24"/>
+          <w:szCs w:val="24"/>
+          <w:lang w:val="en-US" w:eastAsia="zh-CN"/>
+        </w:rPr>
+        <w:tab/>
+        <w:t>Testdata size: 1</w:t>
+      </w:r>
+    </w:p>
+    <w:p>
+      <w:pPr>
+        <w:pStyle w:val="2"/>
+        <w:keepNext w:val="0"/>
+        <w:keepLines w:val="0"/>
+        <w:widowControl/>
+        <w:suppressLineNumbers w:val="0"/>
+        <w:spacing w:before="0" w:beforeAutospacing="0" w:after="0" w:afterAutospacing="0"/>
+        <w:ind w:left="0" w:right="0" w:firstLine="0"/>
+        <w:rPr>
+          <w:color w:val="C0C0C0"/>
+        </w:rPr>
       </w:pPr>
       <w:r>
         <w:rPr>
@@ -4873,6 +5408,143 @@
         <w:suppressLineNumbers w:val="0"/>
         <w:spacing w:before="0" w:beforeAutospacing="0" w:after="0" w:afterAutospacing="0"/>
         <w:ind w:left="0" w:right="0" w:firstLine="0"/>
+        <w:rPr>
+          <w:rFonts w:hint="eastAsia" w:ascii="Times New Roman" w:hAnsi="Times New Roman" w:cs="Times New Roman"/>
+          <w:lang w:val="en-US" w:eastAsia="zh-CN"/>
+        </w:rPr>
+      </w:pPr>
+      <w:r>
+        <w:rPr>
+          <w:rFonts w:hint="eastAsia"/>
+          <w:color w:val="C0C0C0"/>
+          <w:lang w:val="en-US" w:eastAsia="zh-CN"/>
+        </w:rPr>
+        <w:tab/>
+        <w:t/>
+      </w:r>
+      <w:r>
+        <w:rPr>
+          <w:rFonts w:hint="eastAsia"/>
+          <w:color w:val="C0C0C0"/>
+          <w:lang w:val="en-US" w:eastAsia="zh-CN"/>
+        </w:rPr>
+        <w:tab/>
+      </w:r>
+      <w:r>
+        <w:rPr>
+          <w:rFonts w:hint="default" w:ascii="Times New Roman" w:hAnsi="Times New Roman" w:cs="Times New Roman"/>
+          <w:lang w:val="en-US" w:eastAsia="zh-CN"/>
+        </w:rPr>
+        <w:t>Test Task:</w:t>
+      </w:r>
+      <w:r>
+        <w:rPr>
+          <w:rFonts w:hint="eastAsia" w:ascii="Times New Roman" w:hAnsi="Times New Roman" w:cs="Times New Roman"/>
+          <w:lang w:val="en-US" w:eastAsia="zh-CN"/>
+        </w:rPr>
+        <w:t xml:space="preserve"> C</w:t>
+      </w:r>
+      <w:r>
+        <w:rPr>
+          <w:rFonts w:hint="default" w:ascii="Times New Roman" w:hAnsi="Times New Roman" w:cs="Times New Roman"/>
+          <w:lang w:val="en-US" w:eastAsia="zh-CN"/>
+        </w:rPr>
+        <w:t>heck whether the connection can be successfully connected and the mining data is obtained</w:t>
+      </w:r>
+      <w:r>
+        <w:rPr>
+          <w:rFonts w:hint="eastAsia" w:ascii="Times New Roman" w:hAnsi="Times New Roman" w:cs="Times New Roman"/>
+          <w:lang w:val="en-US" w:eastAsia="zh-CN"/>
+        </w:rPr>
+        <w:t>.</w:t>
+      </w:r>
+    </w:p>
+    <w:p>
+      <w:pPr>
+        <w:pStyle w:val="2"/>
+        <w:keepNext w:val="0"/>
+        <w:keepLines w:val="0"/>
+        <w:widowControl/>
+        <w:suppressLineNumbers w:val="0"/>
+        <w:spacing w:before="0" w:beforeAutospacing="0" w:after="0" w:afterAutospacing="0"/>
+        <w:ind w:left="0" w:right="0" w:firstLine="0"/>
+        <w:rPr>
+          <w:rFonts w:hint="default" w:ascii="Times New Roman" w:hAnsi="Times New Roman" w:cs="Times New Roman"/>
+          <w:sz w:val="24"/>
+          <w:szCs w:val="24"/>
+          <w:lang w:val="en-US" w:eastAsia="zh-CN"/>
+        </w:rPr>
+      </w:pPr>
+      <w:r>
+        <w:rPr>
+          <w:rFonts w:hint="eastAsia" w:ascii="Times New Roman" w:hAnsi="Times New Roman" w:cs="Times New Roman"/>
+          <w:lang w:val="en-US" w:eastAsia="zh-CN"/>
+        </w:rPr>
+        <w:tab/>
+        <w:t/>
+      </w:r>
+      <w:r>
+        <w:rPr>
+          <w:rFonts w:hint="eastAsia" w:ascii="Times New Roman" w:hAnsi="Times New Roman" w:cs="Times New Roman"/>
+          <w:lang w:val="en-US" w:eastAsia="zh-CN"/>
+        </w:rPr>
+        <w:tab/>
+      </w:r>
+      <w:r>
+        <w:rPr>
+          <w:rFonts w:hint="eastAsia" w:ascii="Times New Roman" w:hAnsi="Times New Roman" w:cs="Times New Roman"/>
+          <w:sz w:val="24"/>
+          <w:szCs w:val="24"/>
+          <w:lang w:val="en-US" w:eastAsia="zh-CN"/>
+        </w:rPr>
+        <w:t>Test data: Directly return boolean.</w:t>
+      </w:r>
+    </w:p>
+    <w:p>
+      <w:pPr>
+        <w:pStyle w:val="2"/>
+        <w:keepNext w:val="0"/>
+        <w:keepLines w:val="0"/>
+        <w:widowControl/>
+        <w:suppressLineNumbers w:val="0"/>
+        <w:spacing w:before="0" w:beforeAutospacing="0" w:after="0" w:afterAutospacing="0"/>
+        <w:ind w:left="0" w:right="0" w:firstLine="0"/>
+        <w:rPr>
+          <w:rFonts w:hint="default" w:ascii="Times New Roman" w:hAnsi="Times New Roman" w:cs="Times New Roman"/>
+          <w:lang w:val="en-US" w:eastAsia="zh-CN"/>
+        </w:rPr>
+      </w:pPr>
+      <w:r>
+        <w:rPr>
+          <w:rFonts w:hint="eastAsia" w:ascii="Times New Roman" w:hAnsi="Times New Roman" w:cs="Times New Roman"/>
+          <w:kern w:val="0"/>
+          <w:sz w:val="24"/>
+          <w:szCs w:val="24"/>
+          <w:lang w:val="en-US" w:eastAsia="zh-CN"/>
+        </w:rPr>
+        <w:tab/>
+      </w:r>
+      <w:r>
+        <w:rPr>
+          <w:rFonts w:hint="eastAsia" w:ascii="Times New Roman" w:hAnsi="Times New Roman" w:cs="Times New Roman"/>
+          <w:kern w:val="0"/>
+          <w:sz w:val="24"/>
+          <w:szCs w:val="24"/>
+          <w:lang w:val="en-US" w:eastAsia="zh-CN"/>
+        </w:rPr>
+        <w:tab/>
+        <w:t>Testdata size: 1</w:t>
+      </w:r>
+    </w:p>
+    <w:p>
+      <w:pPr>
+        <w:pStyle w:val="2"/>
+        <w:keepNext w:val="0"/>
+        <w:keepLines w:val="0"/>
+        <w:widowControl/>
+        <w:suppressLineNumbers w:val="0"/>
+        <w:spacing w:before="0" w:beforeAutospacing="0" w:after="0" w:afterAutospacing="0"/>
+        <w:ind w:left="0" w:right="0" w:firstLine="0"/>
       </w:pPr>
       <w:r>
         <w:rPr>
@@ -4914,14 +5586,189 @@
     </w:p>
     <w:p>
       <w:pPr>
-        <w:numPr>
-          <w:numId w:val="0"/>
-        </w:numPr>
-        <w:ind w:left="1260" w:leftChars="0"/>
+        <w:pStyle w:val="2"/>
+        <w:keepNext w:val="0"/>
+        <w:keepLines w:val="0"/>
+        <w:widowControl/>
+        <w:suppressLineNumbers w:val="0"/>
+        <w:spacing w:before="0" w:beforeAutospacing="0" w:after="0" w:afterAutospacing="0"/>
+        <w:ind w:left="0" w:right="0" w:firstLine="0"/>
+        <w:rPr>
+          <w:rFonts w:hint="default"/>
+          <w:lang w:val="en-US"/>
+        </w:rPr>
+      </w:pPr>
+      <w:r>
+        <w:rPr>
+          <w:rFonts w:hint="eastAsia" w:ascii="Times New Roman" w:hAnsi="Times New Roman" w:cs="Times New Roman"/>
+          <w:lang w:val="en-US" w:eastAsia="zh-CN"/>
+        </w:rPr>
+        <w:tab/>
+        <w:t/>
+      </w:r>
+      <w:r>
+        <w:rPr>
+          <w:rFonts w:hint="eastAsia" w:ascii="Times New Roman" w:hAnsi="Times New Roman" w:cs="Times New Roman"/>
+          <w:lang w:val="en-US" w:eastAsia="zh-CN"/>
+        </w:rPr>
+        <w:tab/>
+      </w:r>
+      <w:r>
         <w:rPr>
           <w:rFonts w:hint="default" w:ascii="Times New Roman" w:hAnsi="Times New Roman" w:cs="Times New Roman"/>
-          <w:sz w:val="28"/>
-          <w:szCs w:val="28"/>
+          <w:lang w:val="en-US" w:eastAsia="zh-CN"/>
+        </w:rPr>
+        <w:t>Test Task:</w:t>
+      </w:r>
+      <w:r>
+        <w:rPr>
+          <w:rFonts w:hint="eastAsia" w:ascii="Times New Roman" w:hAnsi="Times New Roman" w:cs="Times New Roman"/>
+          <w:lang w:val="en-US" w:eastAsia="zh-CN"/>
+        </w:rPr>
+        <w:t xml:space="preserve"> Check whether we successfully process the data and pass in the corresponding function module.</w:t>
+      </w:r>
+    </w:p>
+    <w:p>
+      <w:pPr>
+        <w:pStyle w:val="3"/>
+        <w:keepNext w:val="0"/>
+        <w:keepLines w:val="0"/>
+        <w:widowControl/>
+        <w:suppressLineNumbers w:val="0"/>
+        <w:tabs>
+          <w:tab w:val="left" w:pos="916"/>
+          <w:tab w:val="left" w:pos="1832"/>
+          <w:tab w:val="left" w:pos="2748"/>
+          <w:tab w:val="left" w:pos="3664"/>
+          <w:tab w:val="left" w:pos="4580"/>
+          <w:tab w:val="left" w:pos="5496"/>
+          <w:tab w:val="left" w:pos="6412"/>
+          <w:tab w:val="left" w:pos="7328"/>
+          <w:tab w:val="left" w:pos="8244"/>
+          <w:tab w:val="left" w:pos="9160"/>
+          <w:tab w:val="left" w:pos="10076"/>
+          <w:tab w:val="left" w:pos="10992"/>
+          <w:tab w:val="left" w:pos="11908"/>
+          <w:tab w:val="left" w:pos="12824"/>
+          <w:tab w:val="left" w:pos="13740"/>
+          <w:tab w:val="left" w:pos="14656"/>
+        </w:tabs>
+        <w:spacing w:before="0" w:beforeAutospacing="0" w:after="0" w:afterAutospacing="0"/>
+        <w:ind w:left="0" w:right="0" w:firstLine="0"/>
+        <w:jc w:val="left"/>
+        <w:rPr>
+          <w:rFonts w:hint="default" w:ascii="Times New Roman" w:hAnsi="Times New Roman" w:eastAsia="宋体" w:cs="Times New Roman"/>
+          <w:kern w:val="0"/>
+          <w:sz w:val="24"/>
+          <w:szCs w:val="24"/>
+        </w:rPr>
+      </w:pPr>
+      <w:r>
+        <w:rPr>
+          <w:rFonts w:hint="eastAsia"/>
+          <w:lang w:val="en-US" w:eastAsia="zh-CN"/>
+        </w:rPr>
+        <w:tab/>
+        <w:t/>
+      </w:r>
+      <w:r>
+        <w:rPr>
+          <w:rFonts w:hint="eastAsia"/>
+          <w:lang w:val="en-US" w:eastAsia="zh-CN"/>
+        </w:rPr>
+        <w:tab/>
+      </w:r>
+      <w:r>
+        <w:rPr>
+          <w:rFonts w:hint="default" w:ascii="Times New Roman" w:hAnsi="Times New Roman" w:eastAsia="宋体" w:cs="Times New Roman"/>
+          <w:kern w:val="0"/>
+          <w:sz w:val="24"/>
+          <w:szCs w:val="24"/>
+          <w:lang w:val="en-US" w:eastAsia="zh-CN" w:bidi="ar"/>
+        </w:rPr>
+        <w:t>Test data: Directly return boolean</w:t>
+      </w:r>
+    </w:p>
+    <w:p>
+      <w:pPr>
+        <w:pStyle w:val="3"/>
+        <w:keepNext w:val="0"/>
+        <w:keepLines w:val="0"/>
+        <w:widowControl/>
+        <w:suppressLineNumbers w:val="0"/>
+        <w:tabs>
+          <w:tab w:val="left" w:pos="916"/>
+          <w:tab w:val="left" w:pos="1832"/>
+          <w:tab w:val="left" w:pos="2748"/>
+          <w:tab w:val="left" w:pos="3664"/>
+          <w:tab w:val="left" w:pos="4580"/>
+          <w:tab w:val="left" w:pos="5496"/>
+          <w:tab w:val="left" w:pos="6412"/>
+          <w:tab w:val="left" w:pos="7328"/>
+          <w:tab w:val="left" w:pos="8244"/>
+          <w:tab w:val="left" w:pos="9160"/>
+          <w:tab w:val="left" w:pos="10076"/>
+          <w:tab w:val="left" w:pos="10992"/>
+          <w:tab w:val="left" w:pos="11908"/>
+          <w:tab w:val="left" w:pos="12824"/>
+          <w:tab w:val="left" w:pos="13740"/>
+          <w:tab w:val="left" w:pos="14656"/>
+        </w:tabs>
+        <w:spacing w:before="0" w:beforeAutospacing="0" w:after="0" w:afterAutospacing="0"/>
+        <w:ind w:left="0" w:right="0" w:firstLine="0"/>
+        <w:jc w:val="left"/>
+        <w:rPr>
+          <w:rFonts w:hint="default" w:ascii="Times New Roman" w:hAnsi="Times New Roman" w:eastAsia="宋体" w:cs="Times New Roman"/>
+          <w:kern w:val="0"/>
+          <w:sz w:val="24"/>
+          <w:szCs w:val="24"/>
+        </w:rPr>
+      </w:pPr>
+      <w:r>
+        <w:rPr>
+          <w:rFonts w:hint="eastAsia" w:ascii="Times New Roman" w:hAnsi="Times New Roman" w:eastAsia="宋体" w:cs="Times New Roman"/>
+          <w:kern w:val="0"/>
+          <w:sz w:val="24"/>
+          <w:szCs w:val="24"/>
+          <w:lang w:val="en-US" w:eastAsia="zh-CN" w:bidi="ar"/>
+        </w:rPr>
+        <w:tab/>
+        <w:t/>
+      </w:r>
+      <w:r>
+        <w:rPr>
+          <w:rFonts w:hint="eastAsia" w:ascii="Times New Roman" w:hAnsi="Times New Roman" w:eastAsia="宋体" w:cs="Times New Roman"/>
+          <w:kern w:val="0"/>
+          <w:sz w:val="24"/>
+          <w:szCs w:val="24"/>
+          <w:lang w:val="en-US" w:eastAsia="zh-CN" w:bidi="ar"/>
+        </w:rPr>
+        <w:tab/>
+      </w:r>
+      <w:bookmarkStart w:id="0" w:name="_GoBack"/>
+      <w:bookmarkEnd w:id="0"/>
+      <w:r>
+        <w:rPr>
+          <w:rFonts w:hint="default" w:ascii="Times New Roman" w:hAnsi="Times New Roman" w:eastAsia="宋体" w:cs="Times New Roman"/>
+          <w:kern w:val="0"/>
+          <w:sz w:val="24"/>
+          <w:szCs w:val="24"/>
+          <w:lang w:val="en-US" w:eastAsia="zh-CN" w:bidi="ar"/>
+        </w:rPr>
+        <w:t>Testdata size: 1</w:t>
+      </w:r>
+    </w:p>
+    <w:p>
+      <w:pPr>
+        <w:pStyle w:val="2"/>
+        <w:keepNext w:val="0"/>
+        <w:keepLines w:val="0"/>
+        <w:widowControl/>
+        <w:suppressLineNumbers w:val="0"/>
+        <w:spacing w:before="0" w:beforeAutospacing="0" w:after="0" w:afterAutospacing="0"/>
+        <w:ind w:left="0" w:right="0" w:firstLine="0"/>
+        <w:rPr>
+          <w:rFonts w:hint="default"/>
           <w:lang w:val="en-US" w:eastAsia="zh-CN"/>
         </w:rPr>
       </w:pPr>
@@ -4994,14 +5841,109 @@
     </w:p>
     <w:p>
       <w:pPr>
-        <w:numPr>
-          <w:numId w:val="0"/>
-        </w:numPr>
-        <w:ind w:left="420" w:leftChars="0" w:firstLine="420" w:firstLineChars="0"/>
+        <w:pStyle w:val="2"/>
+        <w:keepNext w:val="0"/>
+        <w:keepLines w:val="0"/>
+        <w:widowControl/>
+        <w:suppressLineNumbers w:val="0"/>
+        <w:spacing w:before="0" w:beforeAutospacing="0" w:after="0" w:afterAutospacing="0"/>
+        <w:ind w:left="0" w:right="0" w:firstLine="0"/>
+        <w:rPr>
+          <w:rFonts w:hint="eastAsia" w:ascii="Times New Roman" w:hAnsi="Times New Roman" w:cs="Times New Roman"/>
+          <w:sz w:val="24"/>
+          <w:szCs w:val="24"/>
+          <w:lang w:val="en-US" w:eastAsia="zh-CN"/>
+        </w:rPr>
+      </w:pPr>
+      <w:r>
+        <w:rPr>
+          <w:rFonts w:hint="eastAsia"/>
+          <w:lang w:val="en-US" w:eastAsia="zh-CN"/>
+        </w:rPr>
+        <w:tab/>
+        <w:t/>
+      </w:r>
+      <w:r>
+        <w:rPr>
+          <w:rFonts w:hint="eastAsia"/>
+          <w:lang w:val="en-US" w:eastAsia="zh-CN"/>
+        </w:rPr>
+        <w:tab/>
+      </w:r>
+      <w:r>
         <w:rPr>
           <w:rFonts w:hint="default" w:ascii="Times New Roman" w:hAnsi="Times New Roman" w:cs="Times New Roman"/>
-          <w:sz w:val="28"/>
-          <w:szCs w:val="28"/>
+          <w:sz w:val="24"/>
+          <w:szCs w:val="24"/>
+          <w:lang w:val="en-US" w:eastAsia="zh-CN"/>
+        </w:rPr>
+        <w:t>Task: View the order between threads for possible blocking situations,</w:t>
+      </w:r>
+      <w:r>
+        <w:rPr>
+          <w:rFonts w:hint="eastAsia" w:ascii="Times New Roman" w:hAnsi="Times New Roman" w:cs="Times New Roman"/>
+          <w:sz w:val="24"/>
+          <w:szCs w:val="24"/>
+          <w:lang w:val="en-US" w:eastAsia="zh-CN"/>
+        </w:rPr>
+        <w:t>v</w:t>
+      </w:r>
+      <w:r>
+        <w:rPr>
+          <w:rFonts w:hint="default" w:ascii="Times New Roman" w:hAnsi="Times New Roman" w:cs="Times New Roman"/>
+          <w:sz w:val="24"/>
+          <w:szCs w:val="24"/>
+          <w:lang w:val="en-US" w:eastAsia="zh-CN"/>
+        </w:rPr>
+        <w:t xml:space="preserve">iew </w:t>
+      </w:r>
+      <w:r>
+        <w:rPr>
+          <w:rFonts w:hint="eastAsia" w:ascii="Times New Roman" w:hAnsi="Times New Roman" w:cs="Times New Roman"/>
+          <w:sz w:val="24"/>
+          <w:szCs w:val="24"/>
+          <w:lang w:val="en-US" w:eastAsia="zh-CN"/>
+        </w:rPr>
+        <w:tab/>
+      </w:r>
+    </w:p>
+    <w:p>
+      <w:pPr>
+        <w:pStyle w:val="2"/>
+        <w:keepNext w:val="0"/>
+        <w:keepLines w:val="0"/>
+        <w:widowControl/>
+        <w:suppressLineNumbers w:val="0"/>
+        <w:spacing w:before="0" w:beforeAutospacing="0" w:after="0" w:afterAutospacing="0"/>
+        <w:ind w:left="1955" w:leftChars="931" w:right="0" w:firstLine="0" w:firstLineChars="0"/>
+        <w:rPr>
+          <w:rFonts w:hint="default" w:ascii="Times New Roman" w:hAnsi="Times New Roman" w:eastAsia="宋体" w:cs="Times New Roman"/>
+          <w:sz w:val="24"/>
+          <w:szCs w:val="24"/>
+          <w:lang w:val="en-US" w:eastAsia="zh-CN"/>
+        </w:rPr>
+      </w:pPr>
+      <w:r>
+        <w:rPr>
+          <w:rFonts w:hint="default" w:ascii="Times New Roman" w:hAnsi="Times New Roman" w:cs="Times New Roman"/>
+          <w:sz w:val="24"/>
+          <w:szCs w:val="24"/>
+          <w:lang w:val="en-US" w:eastAsia="zh-CN"/>
+        </w:rPr>
+        <w:t>the circulation of the regularization process and check the integrity of the system</w:t>
+      </w:r>
+    </w:p>
+    <w:p>
+      <w:pPr>
+        <w:pStyle w:val="2"/>
+        <w:keepNext w:val="0"/>
+        <w:keepLines w:val="0"/>
+        <w:widowControl/>
+        <w:suppressLineNumbers w:val="0"/>
+        <w:spacing w:before="0" w:beforeAutospacing="0" w:after="0" w:afterAutospacing="0"/>
+        <w:ind w:left="0" w:right="0" w:firstLine="0"/>
+        <w:rPr>
+          <w:rFonts w:hint="default"/>
           <w:lang w:val="en-US" w:eastAsia="zh-CN"/>
         </w:rPr>
       </w:pPr>
@@ -5032,427 +5974,1424 @@
     </w:p>
     <w:p>
       <w:pPr>
-        <w:pStyle w:val="2"/>
-        <w:keepNext w:val="0"/>
-        <w:keepLines w:val="0"/>
-        <w:widowControl/>
-        <w:suppressLineNumbers w:val="0"/>
-        <w:spacing w:before="0" w:beforeAutospacing="0" w:after="0" w:afterAutospacing="0"/>
-        <w:ind w:left="0" w:right="0" w:firstLine="0"/>
-      </w:pPr>
-      <w:r>
-        <w:rPr>
-          <w:color w:val="C0C0C0"/>
-        </w:rPr>
-        <w:t xml:space="preserve">    </w:t>
-      </w:r>
-      <w:r>
-        <w:rPr>
-          <w:rFonts w:hint="eastAsia"/>
-          <w:color w:val="C0C0C0"/>
-          <w:lang w:val="en-US" w:eastAsia="zh-CN"/>
-        </w:rPr>
-        <w:tab/>
-      </w:r>
-      <w:r>
-        <w:rPr>
-          <w:color w:val="808000"/>
-        </w:rPr>
-        <w:t>void</w:t>
-      </w:r>
-      <w:r>
-        <w:rPr>
-          <w:color w:val="C0C0C0"/>
-        </w:rPr>
-        <w:t xml:space="preserve"> </w:t>
-      </w:r>
-      <w:r>
-        <w:rPr>
-          <w:b/>
-          <w:bCs/>
-          <w:color w:val="00677C"/>
-        </w:rPr>
-        <w:t>test_ui_MiningArgsLineEdit</w:t>
-      </w:r>
-      <w:r>
-        <w:t>();</w:t>
-      </w:r>
-    </w:p>
-    <w:p>
-      <w:pPr>
-        <w:pStyle w:val="2"/>
-        <w:keepNext w:val="0"/>
-        <w:keepLines w:val="0"/>
-        <w:widowControl/>
-        <w:suppressLineNumbers w:val="0"/>
-        <w:spacing w:before="0" w:beforeAutospacing="0" w:after="0" w:afterAutospacing="0"/>
-        <w:ind w:left="0" w:right="0" w:firstLine="0"/>
-      </w:pPr>
-      <w:r>
-        <w:rPr>
-          <w:color w:val="C0C0C0"/>
-        </w:rPr>
-        <w:t xml:space="preserve">    </w:t>
-      </w:r>
-      <w:r>
-        <w:rPr>
-          <w:rFonts w:hint="eastAsia"/>
-          <w:color w:val="C0C0C0"/>
-          <w:lang w:val="en-US" w:eastAsia="zh-CN"/>
-        </w:rPr>
-        <w:tab/>
-      </w:r>
-      <w:r>
-        <w:rPr>
-          <w:color w:val="808000"/>
-        </w:rPr>
-        <w:t>void</w:t>
-      </w:r>
-      <w:r>
-        <w:rPr>
-          <w:color w:val="C0C0C0"/>
-        </w:rPr>
-        <w:t xml:space="preserve"> </w:t>
-      </w:r>
-      <w:r>
-        <w:rPr>
-          <w:b/>
-          <w:bCs/>
-          <w:color w:val="00677C"/>
-        </w:rPr>
-        <w:t>test_ui_MiningArgsLineEdit_data</w:t>
-      </w:r>
-      <w:r>
-        <w:t>();</w:t>
-      </w:r>
-    </w:p>
-    <w:p>
-      <w:pPr>
-        <w:pStyle w:val="2"/>
-        <w:keepNext w:val="0"/>
-        <w:keepLines w:val="0"/>
-        <w:widowControl/>
-        <w:suppressLineNumbers w:val="0"/>
-        <w:spacing w:before="0" w:beforeAutospacing="0" w:after="0" w:afterAutospacing="0"/>
-        <w:ind w:left="0" w:right="0" w:firstLine="0"/>
-      </w:pPr>
-    </w:p>
-    <w:p>
-      <w:pPr>
-        <w:pStyle w:val="2"/>
-        <w:keepNext w:val="0"/>
-        <w:keepLines w:val="0"/>
-        <w:widowControl/>
-        <w:suppressLineNumbers w:val="0"/>
-        <w:spacing w:before="0" w:beforeAutospacing="0" w:after="0" w:afterAutospacing="0"/>
-        <w:ind w:left="0" w:right="0" w:firstLine="0"/>
-      </w:pPr>
-      <w:r>
-        <w:rPr>
-          <w:color w:val="C0C0C0"/>
-        </w:rPr>
-        <w:t xml:space="preserve">   </w:t>
-      </w:r>
-      <w:r>
-        <w:rPr>
-          <w:rFonts w:hint="eastAsia"/>
-          <w:color w:val="C0C0C0"/>
-          <w:lang w:val="en-US" w:eastAsia="zh-CN"/>
-        </w:rPr>
-        <w:tab/>
-      </w:r>
-      <w:r>
-        <w:rPr>
-          <w:color w:val="808000"/>
-        </w:rPr>
-        <w:t>void</w:t>
-      </w:r>
-      <w:r>
-        <w:rPr>
-          <w:color w:val="C0C0C0"/>
-        </w:rPr>
-        <w:t xml:space="preserve"> </w:t>
-      </w:r>
-      <w:r>
-        <w:rPr>
-          <w:b/>
-          <w:bCs/>
-          <w:color w:val="00677C"/>
-        </w:rPr>
-        <w:t>test_ui_MiningArgsComboBox</w:t>
-      </w:r>
-      <w:r>
-        <w:t>();</w:t>
-      </w:r>
-    </w:p>
-    <w:p>
-      <w:pPr>
-        <w:pStyle w:val="2"/>
-        <w:keepNext w:val="0"/>
-        <w:keepLines w:val="0"/>
-        <w:widowControl/>
-        <w:suppressLineNumbers w:val="0"/>
-        <w:spacing w:before="0" w:beforeAutospacing="0" w:after="0" w:afterAutospacing="0"/>
-        <w:ind w:left="0" w:right="0" w:firstLine="0"/>
-      </w:pPr>
-      <w:r>
-        <w:rPr>
-          <w:color w:val="C0C0C0"/>
-        </w:rPr>
-        <w:t xml:space="preserve">    </w:t>
-      </w:r>
-      <w:r>
-        <w:rPr>
-          <w:rFonts w:hint="eastAsia"/>
-          <w:color w:val="C0C0C0"/>
-          <w:lang w:val="en-US" w:eastAsia="zh-CN"/>
-        </w:rPr>
-        <w:tab/>
-      </w:r>
-      <w:r>
-        <w:rPr>
-          <w:color w:val="808000"/>
-        </w:rPr>
-        <w:t>void</w:t>
-      </w:r>
-      <w:r>
-        <w:rPr>
-          <w:color w:val="C0C0C0"/>
-        </w:rPr>
-        <w:t xml:space="preserve"> </w:t>
-      </w:r>
-      <w:r>
-        <w:rPr>
-          <w:b/>
-          <w:bCs/>
-          <w:color w:val="00677C"/>
-        </w:rPr>
-        <w:t>test_ui_MiningArgsComboBox_data</w:t>
-      </w:r>
-      <w:r>
-        <w:t>();</w:t>
-      </w:r>
-    </w:p>
-    <w:p>
-      <w:pPr>
-        <w:pStyle w:val="2"/>
-        <w:keepNext w:val="0"/>
-        <w:keepLines w:val="0"/>
-        <w:widowControl/>
-        <w:suppressLineNumbers w:val="0"/>
-        <w:spacing w:before="0" w:beforeAutospacing="0" w:after="0" w:afterAutospacing="0"/>
-        <w:ind w:left="0" w:right="0" w:firstLine="0"/>
-      </w:pPr>
-    </w:p>
-    <w:p>
-      <w:pPr>
-        <w:pStyle w:val="2"/>
-        <w:keepNext w:val="0"/>
-        <w:keepLines w:val="0"/>
-        <w:widowControl/>
-        <w:suppressLineNumbers w:val="0"/>
-        <w:spacing w:before="0" w:beforeAutospacing="0" w:after="0" w:afterAutospacing="0"/>
-        <w:ind w:left="0" w:right="0" w:firstLine="0"/>
-      </w:pPr>
-      <w:r>
-        <w:rPr>
-          <w:color w:val="C0C0C0"/>
-        </w:rPr>
-        <w:t xml:space="preserve">    </w:t>
-      </w:r>
-      <w:r>
-        <w:rPr>
-          <w:rFonts w:hint="eastAsia"/>
-          <w:color w:val="C0C0C0"/>
-          <w:lang w:val="en-US" w:eastAsia="zh-CN"/>
-        </w:rPr>
-        <w:tab/>
-      </w:r>
-      <w:r>
-        <w:rPr>
-          <w:color w:val="808000"/>
-        </w:rPr>
-        <w:t>void</w:t>
-      </w:r>
-      <w:r>
-        <w:rPr>
-          <w:color w:val="C0C0C0"/>
-        </w:rPr>
-        <w:t xml:space="preserve"> </w:t>
-      </w:r>
-      <w:r>
-        <w:rPr>
-          <w:b/>
-          <w:bCs/>
-          <w:color w:val="00677C"/>
-        </w:rPr>
-        <w:t>test_ui_TempPieChart</w:t>
-      </w:r>
-      <w:r>
-        <w:t>();</w:t>
-      </w:r>
-    </w:p>
-    <w:p>
-      <w:pPr>
-        <w:pStyle w:val="2"/>
-        <w:keepNext w:val="0"/>
-        <w:keepLines w:val="0"/>
-        <w:widowControl/>
-        <w:suppressLineNumbers w:val="0"/>
-        <w:spacing w:before="0" w:beforeAutospacing="0" w:after="0" w:afterAutospacing="0"/>
-        <w:ind w:left="0" w:right="0" w:firstLine="0"/>
-      </w:pPr>
-      <w:r>
-        <w:rPr>
-          <w:color w:val="C0C0C0"/>
-        </w:rPr>
-        <w:t xml:space="preserve">    </w:t>
-      </w:r>
-      <w:r>
-        <w:rPr>
-          <w:rFonts w:hint="eastAsia"/>
-          <w:color w:val="C0C0C0"/>
-          <w:lang w:val="en-US" w:eastAsia="zh-CN"/>
-        </w:rPr>
-        <w:tab/>
-      </w:r>
-      <w:r>
-        <w:rPr>
-          <w:color w:val="808000"/>
-        </w:rPr>
-        <w:t>void</w:t>
-      </w:r>
-      <w:r>
-        <w:rPr>
-          <w:color w:val="C0C0C0"/>
-        </w:rPr>
-        <w:t xml:space="preserve"> </w:t>
-      </w:r>
-      <w:r>
-        <w:rPr>
-          <w:b/>
-          <w:bCs/>
-          <w:color w:val="00677C"/>
-        </w:rPr>
-        <w:t>test_ui_TempPieChart_data</w:t>
-      </w:r>
-      <w:r>
-        <w:t>();</w:t>
-      </w:r>
-    </w:p>
-    <w:p>
-      <w:pPr>
-        <w:pStyle w:val="2"/>
-        <w:keepNext w:val="0"/>
-        <w:keepLines w:val="0"/>
-        <w:widowControl/>
-        <w:suppressLineNumbers w:val="0"/>
-        <w:spacing w:before="0" w:beforeAutospacing="0" w:after="0" w:afterAutospacing="0"/>
-        <w:ind w:left="0" w:right="0" w:firstLine="0"/>
-      </w:pPr>
-    </w:p>
-    <w:p>
-      <w:pPr>
-        <w:pStyle w:val="2"/>
-        <w:keepNext w:val="0"/>
-        <w:keepLines w:val="0"/>
-        <w:widowControl/>
-        <w:suppressLineNumbers w:val="0"/>
-        <w:spacing w:before="0" w:beforeAutospacing="0" w:after="0" w:afterAutospacing="0"/>
-        <w:ind w:left="0" w:right="0" w:firstLine="0"/>
-      </w:pPr>
-      <w:r>
-        <w:rPr>
-          <w:color w:val="C0C0C0"/>
-        </w:rPr>
-        <w:t xml:space="preserve">    </w:t>
-      </w:r>
-      <w:r>
-        <w:rPr>
-          <w:rFonts w:hint="eastAsia"/>
-          <w:color w:val="C0C0C0"/>
-          <w:lang w:val="en-US" w:eastAsia="zh-CN"/>
-        </w:rPr>
-        <w:tab/>
-      </w:r>
-      <w:r>
-        <w:rPr>
-          <w:color w:val="808000"/>
-        </w:rPr>
-        <w:t>void</w:t>
-      </w:r>
-      <w:r>
-        <w:rPr>
-          <w:color w:val="C0C0C0"/>
-        </w:rPr>
-        <w:t xml:space="preserve"> </w:t>
-      </w:r>
-      <w:r>
-        <w:rPr>
-          <w:b/>
-          <w:bCs/>
-          <w:color w:val="00677C"/>
-        </w:rPr>
-        <w:t>test_ui_HashrateLineChart</w:t>
-      </w:r>
-      <w:r>
-        <w:t>();</w:t>
-      </w:r>
-    </w:p>
-    <w:p>
-      <w:pPr>
-        <w:pStyle w:val="2"/>
-        <w:keepNext w:val="0"/>
-        <w:keepLines w:val="0"/>
-        <w:widowControl/>
-        <w:suppressLineNumbers w:val="0"/>
-        <w:spacing w:before="0" w:beforeAutospacing="0" w:after="0" w:afterAutospacing="0"/>
-        <w:ind w:left="0" w:right="0" w:firstLine="0"/>
-      </w:pPr>
-      <w:r>
-        <w:rPr>
-          <w:color w:val="C0C0C0"/>
-        </w:rPr>
-        <w:t xml:space="preserve">    </w:t>
-      </w:r>
-      <w:r>
-        <w:rPr>
-          <w:rFonts w:hint="eastAsia"/>
-          <w:color w:val="C0C0C0"/>
-          <w:lang w:val="en-US" w:eastAsia="zh-CN"/>
-        </w:rPr>
-        <w:tab/>
-      </w:r>
-      <w:r>
-        <w:rPr>
-          <w:color w:val="808000"/>
-        </w:rPr>
-        <w:t>void</w:t>
-      </w:r>
-      <w:r>
-        <w:rPr>
-          <w:color w:val="C0C0C0"/>
-        </w:rPr>
-        <w:t xml:space="preserve"> </w:t>
-      </w:r>
-      <w:r>
-        <w:rPr>
-          <w:b/>
-          <w:bCs/>
-          <w:color w:val="00677C"/>
-        </w:rPr>
-        <w:t>test_ui_HashrateLineChart_data</w:t>
-      </w:r>
-      <w:r>
-        <w:t>();</w:t>
-      </w:r>
-    </w:p>
-    <w:p>
-      <w:pPr>
         <w:numPr>
           <w:numId w:val="0"/>
         </w:numPr>
         <w:ind w:left="840" w:leftChars="0" w:firstLine="420" w:firstLineChars="0"/>
+        <w:rPr>
+          <w:rFonts w:hint="default" w:ascii="Times New Roman" w:hAnsi="Times New Roman" w:cs="Times New Roman"/>
+          <w:sz w:val="28"/>
+          <w:szCs w:val="28"/>
+          <w:lang w:val="en-US" w:eastAsia="zh-CN"/>
+        </w:rPr>
+      </w:pPr>
+      <w:r>
+        <w:rPr>
+          <w:rFonts w:hint="default" w:ascii="Times New Roman" w:hAnsi="Times New Roman" w:cs="Times New Roman"/>
+          <w:sz w:val="28"/>
+          <w:szCs w:val="28"/>
+          <w:lang w:val="en-US" w:eastAsia="zh-CN"/>
+        </w:rPr>
+        <w:t>For the test of GUI graphic operation, set the data as the event list for simulation test. Use, for example, built-in functions, passed through internal events, to simulate the events of the local window system.</w:t>
+      </w:r>
+    </w:p>
+    <w:p>
+      <w:pPr>
+        <w:pStyle w:val="2"/>
+        <w:keepNext w:val="0"/>
+        <w:keepLines w:val="0"/>
+        <w:widowControl/>
+        <w:suppressLineNumbers w:val="0"/>
+        <w:spacing w:before="0" w:beforeAutospacing="0" w:after="0" w:afterAutospacing="0"/>
+        <w:ind w:right="0" w:firstLine="720" w:firstLineChars="300"/>
+        <w:rPr>
+          <w:rFonts w:hint="default" w:eastAsia="宋体"/>
+          <w:lang w:val="en-US" w:eastAsia="zh-CN"/>
+        </w:rPr>
+      </w:pPr>
+      <w:r>
+        <w:rPr>
+          <w:rFonts w:hint="eastAsia"/>
+          <w:lang w:val="en-US" w:eastAsia="zh-CN"/>
+        </w:rPr>
+        <w:t>(1)</w:t>
+      </w:r>
+    </w:p>
+    <w:p>
+      <w:pPr>
+        <w:pStyle w:val="2"/>
+        <w:keepNext w:val="0"/>
+        <w:keepLines w:val="0"/>
+        <w:widowControl/>
+        <w:suppressLineNumbers w:val="0"/>
+        <w:spacing w:before="0" w:beforeAutospacing="0" w:after="0" w:afterAutospacing="0"/>
+        <w:ind w:left="0" w:right="0" w:firstLine="0"/>
+      </w:pPr>
+      <w:r>
+        <w:rPr>
+          <w:color w:val="C0C0C0"/>
+        </w:rPr>
+        <w:t xml:space="preserve">    </w:t>
+      </w:r>
+      <w:r>
+        <w:rPr>
+          <w:rFonts w:hint="eastAsia"/>
+          <w:color w:val="C0C0C0"/>
+          <w:lang w:val="en-US" w:eastAsia="zh-CN"/>
+        </w:rPr>
+        <w:tab/>
+      </w:r>
+      <w:r>
+        <w:rPr>
+          <w:color w:val="808000"/>
+        </w:rPr>
+        <w:t>void</w:t>
+      </w:r>
+      <w:r>
+        <w:rPr>
+          <w:color w:val="C0C0C0"/>
+        </w:rPr>
+        <w:t xml:space="preserve"> </w:t>
+      </w:r>
+      <w:r>
+        <w:rPr>
+          <w:b/>
+          <w:bCs/>
+          <w:color w:val="00677C"/>
+        </w:rPr>
+        <w:t>test_ui_MiningArgsLineEdit</w:t>
+      </w:r>
+      <w:r>
+        <w:t>();</w:t>
+      </w:r>
+    </w:p>
+    <w:p>
+      <w:pPr>
+        <w:pStyle w:val="2"/>
+        <w:keepNext w:val="0"/>
+        <w:keepLines w:val="0"/>
+        <w:widowControl/>
+        <w:suppressLineNumbers w:val="0"/>
+        <w:spacing w:before="0" w:beforeAutospacing="0" w:after="0" w:afterAutospacing="0"/>
+        <w:ind w:left="0" w:right="0" w:firstLine="0"/>
+      </w:pPr>
+      <w:r>
+        <w:rPr>
+          <w:color w:val="C0C0C0"/>
+        </w:rPr>
+        <w:t xml:space="preserve">    </w:t>
+      </w:r>
+      <w:r>
+        <w:rPr>
+          <w:rFonts w:hint="eastAsia"/>
+          <w:color w:val="C0C0C0"/>
+          <w:lang w:val="en-US" w:eastAsia="zh-CN"/>
+        </w:rPr>
+        <w:tab/>
+      </w:r>
+      <w:r>
+        <w:rPr>
+          <w:color w:val="808000"/>
+        </w:rPr>
+        <w:t>void</w:t>
+      </w:r>
+      <w:r>
+        <w:rPr>
+          <w:color w:val="C0C0C0"/>
+        </w:rPr>
+        <w:t xml:space="preserve"> </w:t>
+      </w:r>
+      <w:r>
+        <w:rPr>
+          <w:b/>
+          <w:bCs/>
+          <w:color w:val="00677C"/>
+        </w:rPr>
+        <w:t>test_ui_MiningArgsLineEdit_data</w:t>
+      </w:r>
+      <w:r>
+        <w:t>();</w:t>
+      </w:r>
+    </w:p>
+    <w:p>
+      <w:pPr>
+        <w:pStyle w:val="2"/>
+        <w:keepNext w:val="0"/>
+        <w:keepLines w:val="0"/>
+        <w:widowControl/>
+        <w:suppressLineNumbers w:val="0"/>
+        <w:spacing w:before="0" w:beforeAutospacing="0" w:after="0" w:afterAutospacing="0"/>
+        <w:ind w:left="0" w:right="0" w:firstLine="0"/>
+        <w:rPr>
+          <w:rFonts w:hint="default" w:ascii="Times New Roman" w:hAnsi="Times New Roman" w:eastAsia="宋体" w:cs="Times New Roman"/>
+          <w:sz w:val="24"/>
+          <w:szCs w:val="24"/>
+          <w:lang w:val="en-US" w:eastAsia="zh-CN"/>
+        </w:rPr>
+      </w:pPr>
+      <w:r>
+        <w:rPr>
+          <w:rFonts w:hint="eastAsia"/>
+          <w:lang w:val="en-US" w:eastAsia="zh-CN"/>
+        </w:rPr>
+        <w:tab/>
+        <w:t/>
+      </w:r>
+      <w:r>
+        <w:rPr>
+          <w:rFonts w:hint="eastAsia"/>
+          <w:lang w:val="en-US" w:eastAsia="zh-CN"/>
+        </w:rPr>
+        <w:tab/>
+      </w:r>
+      <w:r>
+        <w:rPr>
+          <w:rFonts w:hint="default" w:ascii="Times New Roman" w:hAnsi="Times New Roman" w:cs="Times New Roman"/>
+          <w:sz w:val="24"/>
+          <w:szCs w:val="24"/>
+          <w:lang w:val="en-US" w:eastAsia="zh-CN"/>
+        </w:rPr>
+        <w:t>Test component:</w:t>
+      </w:r>
+    </w:p>
+    <w:p>
+      <w:pPr>
+        <w:pStyle w:val="2"/>
+        <w:keepNext w:val="0"/>
+        <w:keepLines w:val="0"/>
+        <w:widowControl/>
+        <w:suppressLineNumbers w:val="0"/>
+        <w:spacing w:before="0" w:beforeAutospacing="0" w:after="0" w:afterAutospacing="0"/>
+        <w:ind w:left="0" w:right="0" w:firstLine="0"/>
+        <w:rPr>
+          <w:rFonts w:hint="default" w:ascii="Times New Roman" w:hAnsi="Times New Roman" w:eastAsia="宋体" w:cs="Times New Roman"/>
+          <w:sz w:val="24"/>
+          <w:szCs w:val="24"/>
+          <w:lang w:val="en-US" w:eastAsia="zh-CN"/>
+        </w:rPr>
+      </w:pPr>
+      <w:r>
+        <w:rPr>
+          <w:rFonts w:hint="default" w:ascii="Times New Roman" w:hAnsi="Times New Roman" w:cs="Times New Roman"/>
+          <w:sz w:val="24"/>
+          <w:szCs w:val="24"/>
+          <w:lang w:val="en-US" w:eastAsia="zh-CN"/>
+        </w:rPr>
+        <w:tab/>
+        <w:t/>
+      </w:r>
+      <w:r>
+        <w:rPr>
+          <w:rFonts w:hint="default" w:ascii="Times New Roman" w:hAnsi="Times New Roman" w:cs="Times New Roman"/>
+          <w:sz w:val="24"/>
+          <w:szCs w:val="24"/>
+          <w:lang w:val="en-US" w:eastAsia="zh-CN"/>
+        </w:rPr>
+        <w:tab/>
+      </w:r>
+      <w:r>
+        <w:rPr>
+          <w:rFonts w:hint="default" w:ascii="Times New Roman" w:hAnsi="Times New Roman" w:eastAsia="宋体" w:cs="Times New Roman"/>
+          <w:sz w:val="24"/>
+          <w:szCs w:val="24"/>
+          <w:lang w:val="en-US" w:eastAsia="zh-CN"/>
+        </w:rPr>
+        <w:drawing>
+          <wp:inline distT="0" distB="0" distL="114300" distR="114300">
+            <wp:extent cx="3365500" cy="274955"/>
+            <wp:effectExtent l="0" t="0" r="2540" b="14605"/>
+            <wp:docPr id="1" name="图片 1" descr="屏幕截图(49)"/>
+            <wp:cNvGraphicFramePr>
+              <a:graphicFrameLocks xmlns:a="http://schemas.openxmlformats.org/drawingml/2006/main" noChangeAspect="1"/>
+            </wp:cNvGraphicFramePr>
+            <a:graphic xmlns:a="http://schemas.openxmlformats.org/drawingml/2006/main">
+              <a:graphicData uri="http://schemas.openxmlformats.org/drawingml/2006/picture">
+                <pic:pic xmlns:pic="http://schemas.openxmlformats.org/drawingml/2006/picture">
+                  <pic:nvPicPr>
+                    <pic:cNvPr id="1" name="图片 1" descr="屏幕截图(49)"/>
+                    <pic:cNvPicPr>
+                      <a:picLocks noChangeAspect="1"/>
+                    </pic:cNvPicPr>
+                  </pic:nvPicPr>
+                  <pic:blipFill>
+                    <a:blip r:embed="rId5"/>
+                    <a:srcRect l="14406" t="30301" r="34896" b="62336"/>
+                    <a:stretch>
+                      <a:fillRect/>
+                    </a:stretch>
+                  </pic:blipFill>
+                  <pic:spPr>
+                    <a:xfrm>
+                      <a:off x="0" y="0"/>
+                      <a:ext cx="3365500" cy="274955"/>
+                    </a:xfrm>
+                    <a:prstGeom prst="rect">
+                      <a:avLst/>
+                    </a:prstGeom>
+                  </pic:spPr>
+                </pic:pic>
+              </a:graphicData>
+            </a:graphic>
+          </wp:inline>
+        </w:drawing>
+      </w:r>
+    </w:p>
+    <w:p>
+      <w:pPr>
+        <w:pStyle w:val="2"/>
+        <w:keepNext w:val="0"/>
+        <w:keepLines w:val="0"/>
+        <w:widowControl/>
+        <w:suppressLineNumbers w:val="0"/>
+        <w:spacing w:before="0" w:beforeAutospacing="0" w:after="0" w:afterAutospacing="0"/>
+        <w:ind w:left="0" w:right="0" w:firstLine="0"/>
+        <w:rPr>
+          <w:rFonts w:hint="default" w:ascii="Times New Roman" w:hAnsi="Times New Roman" w:cs="Times New Roman"/>
+          <w:sz w:val="24"/>
+          <w:szCs w:val="24"/>
+          <w:lang w:val="en-US" w:eastAsia="zh-CN"/>
+        </w:rPr>
+      </w:pPr>
+      <w:r>
+        <w:rPr>
+          <w:rFonts w:hint="default" w:ascii="Times New Roman" w:hAnsi="Times New Roman" w:cs="Times New Roman"/>
+          <w:sz w:val="24"/>
+          <w:szCs w:val="24"/>
+          <w:lang w:val="en-US" w:eastAsia="zh-CN"/>
+        </w:rPr>
+        <w:t xml:space="preserve">        </w:t>
+      </w:r>
+      <w:r>
+        <w:rPr>
+          <w:rFonts w:hint="default" w:ascii="Times New Roman" w:hAnsi="Times New Roman" w:cs="Times New Roman"/>
+          <w:sz w:val="24"/>
+          <w:szCs w:val="24"/>
+          <w:lang w:val="en-US" w:eastAsia="zh-CN"/>
+        </w:rPr>
+        <w:tab/>
+        <w:t>Test task:Check whether the wallet and worker filling and data acquisition are successful.</w:t>
+      </w:r>
+    </w:p>
+    <w:p>
+      <w:pPr>
+        <w:pStyle w:val="2"/>
+        <w:keepNext w:val="0"/>
+        <w:keepLines w:val="0"/>
+        <w:widowControl/>
+        <w:suppressLineNumbers w:val="0"/>
+        <w:spacing w:before="0" w:beforeAutospacing="0" w:after="0" w:afterAutospacing="0"/>
+        <w:ind w:left="0" w:right="0" w:firstLine="0"/>
+        <w:rPr>
+          <w:rFonts w:hint="default" w:ascii="Times New Roman" w:hAnsi="Times New Roman" w:cs="Times New Roman"/>
+          <w:sz w:val="24"/>
+          <w:szCs w:val="24"/>
+          <w:lang w:val="en-US" w:eastAsia="zh-CN"/>
+        </w:rPr>
+      </w:pPr>
+    </w:p>
+    <w:p>
+      <w:pPr>
+        <w:pStyle w:val="2"/>
+        <w:keepNext w:val="0"/>
+        <w:keepLines w:val="0"/>
+        <w:widowControl/>
+        <w:suppressLineNumbers w:val="0"/>
+        <w:spacing w:before="0" w:beforeAutospacing="0" w:after="0" w:afterAutospacing="0"/>
+        <w:ind w:left="0" w:right="0" w:firstLine="0"/>
+        <w:rPr>
+          <w:rFonts w:hint="default" w:ascii="Times New Roman" w:hAnsi="Times New Roman" w:cs="Times New Roman"/>
+          <w:sz w:val="24"/>
+          <w:szCs w:val="24"/>
+          <w:lang w:val="en-US" w:eastAsia="zh-CN"/>
+        </w:rPr>
+      </w:pPr>
+    </w:p>
+    <w:p>
+      <w:pPr>
+        <w:pStyle w:val="2"/>
+        <w:keepNext w:val="0"/>
+        <w:keepLines w:val="0"/>
+        <w:widowControl/>
+        <w:suppressLineNumbers w:val="0"/>
+        <w:spacing w:before="0" w:beforeAutospacing="0" w:after="0" w:afterAutospacing="0"/>
+        <w:ind w:right="0" w:firstLine="840" w:firstLineChars="300"/>
+        <w:rPr>
+          <w:rFonts w:hint="default" w:eastAsia="宋体"/>
+          <w:sz w:val="28"/>
+          <w:szCs w:val="28"/>
+          <w:lang w:val="en-US" w:eastAsia="zh-CN"/>
+        </w:rPr>
+      </w:pPr>
+      <w:r>
+        <w:rPr>
+          <w:rFonts w:hint="eastAsia"/>
+          <w:sz w:val="28"/>
+          <w:szCs w:val="28"/>
+          <w:lang w:val="en-US" w:eastAsia="zh-CN"/>
+        </w:rPr>
+        <w:t>(2)</w:t>
+      </w:r>
+    </w:p>
+    <w:p>
+      <w:pPr>
+        <w:pStyle w:val="2"/>
+        <w:keepNext w:val="0"/>
+        <w:keepLines w:val="0"/>
+        <w:widowControl/>
+        <w:suppressLineNumbers w:val="0"/>
+        <w:spacing w:before="0" w:beforeAutospacing="0" w:after="0" w:afterAutospacing="0"/>
+        <w:ind w:left="0" w:right="0" w:firstLine="0"/>
+        <w:rPr>
+          <w:sz w:val="28"/>
+          <w:szCs w:val="28"/>
+        </w:rPr>
+      </w:pPr>
+      <w:r>
+        <w:rPr>
+          <w:color w:val="C0C0C0"/>
+          <w:sz w:val="28"/>
+          <w:szCs w:val="28"/>
+        </w:rPr>
+        <w:t xml:space="preserve">   </w:t>
+      </w:r>
+      <w:r>
+        <w:rPr>
+          <w:rFonts w:hint="eastAsia"/>
+          <w:color w:val="C0C0C0"/>
+          <w:sz w:val="28"/>
+          <w:szCs w:val="28"/>
+          <w:lang w:val="en-US" w:eastAsia="zh-CN"/>
+        </w:rPr>
+        <w:tab/>
+      </w:r>
+      <w:r>
+        <w:rPr>
+          <w:color w:val="808000"/>
+          <w:sz w:val="28"/>
+          <w:szCs w:val="28"/>
+        </w:rPr>
+        <w:t>void</w:t>
+      </w:r>
+      <w:r>
+        <w:rPr>
+          <w:color w:val="C0C0C0"/>
+          <w:sz w:val="28"/>
+          <w:szCs w:val="28"/>
+        </w:rPr>
+        <w:t xml:space="preserve"> </w:t>
+      </w:r>
+      <w:r>
+        <w:rPr>
+          <w:b/>
+          <w:bCs/>
+          <w:color w:val="00677C"/>
+          <w:sz w:val="28"/>
+          <w:szCs w:val="28"/>
+        </w:rPr>
+        <w:t>test_ui_MiningArgsComboBox</w:t>
+      </w:r>
+      <w:r>
+        <w:rPr>
+          <w:sz w:val="28"/>
+          <w:szCs w:val="28"/>
+        </w:rPr>
+        <w:t>();</w:t>
+      </w:r>
+    </w:p>
+    <w:p>
+      <w:pPr>
+        <w:pStyle w:val="2"/>
+        <w:keepNext w:val="0"/>
+        <w:keepLines w:val="0"/>
+        <w:widowControl/>
+        <w:suppressLineNumbers w:val="0"/>
+        <w:spacing w:before="0" w:beforeAutospacing="0" w:after="0" w:afterAutospacing="0"/>
+        <w:ind w:left="0" w:right="0" w:firstLine="0"/>
+        <w:rPr>
+          <w:sz w:val="28"/>
+          <w:szCs w:val="28"/>
+        </w:rPr>
+      </w:pPr>
+      <w:r>
+        <w:rPr>
+          <w:color w:val="C0C0C0"/>
+          <w:sz w:val="28"/>
+          <w:szCs w:val="28"/>
+        </w:rPr>
+        <w:t xml:space="preserve">    </w:t>
+      </w:r>
+      <w:r>
+        <w:rPr>
+          <w:rFonts w:hint="eastAsia"/>
+          <w:color w:val="C0C0C0"/>
+          <w:sz w:val="28"/>
+          <w:szCs w:val="28"/>
+          <w:lang w:val="en-US" w:eastAsia="zh-CN"/>
+        </w:rPr>
+        <w:tab/>
+      </w:r>
+      <w:r>
+        <w:rPr>
+          <w:color w:val="808000"/>
+          <w:sz w:val="28"/>
+          <w:szCs w:val="28"/>
+        </w:rPr>
+        <w:t>void</w:t>
+      </w:r>
+      <w:r>
+        <w:rPr>
+          <w:color w:val="C0C0C0"/>
+          <w:sz w:val="28"/>
+          <w:szCs w:val="28"/>
+        </w:rPr>
+        <w:t xml:space="preserve"> </w:t>
+      </w:r>
+      <w:r>
+        <w:rPr>
+          <w:b/>
+          <w:bCs/>
+          <w:color w:val="00677C"/>
+          <w:sz w:val="28"/>
+          <w:szCs w:val="28"/>
+        </w:rPr>
+        <w:t>test_ui_MiningArgsComboBox_data</w:t>
+      </w:r>
+      <w:r>
+        <w:rPr>
+          <w:sz w:val="28"/>
+          <w:szCs w:val="28"/>
+        </w:rPr>
+        <w:t>();</w:t>
+      </w:r>
+    </w:p>
+    <w:p>
+      <w:pPr>
+        <w:pStyle w:val="2"/>
+        <w:keepNext w:val="0"/>
+        <w:keepLines w:val="0"/>
+        <w:widowControl/>
+        <w:suppressLineNumbers w:val="0"/>
+        <w:spacing w:before="0" w:beforeAutospacing="0" w:after="0" w:afterAutospacing="0"/>
+        <w:ind w:left="0" w:right="0" w:firstLine="0"/>
+        <w:rPr>
+          <w:sz w:val="28"/>
+          <w:szCs w:val="28"/>
+        </w:rPr>
+      </w:pPr>
+      <w:r>
+        <w:rPr>
+          <w:rFonts w:hint="eastAsia" w:ascii="Times New Roman" w:hAnsi="Times New Roman" w:cs="Times New Roman"/>
+          <w:sz w:val="24"/>
+          <w:szCs w:val="24"/>
+          <w:lang w:val="en-US" w:eastAsia="zh-CN"/>
+        </w:rPr>
+        <w:tab/>
+        <w:t/>
+      </w:r>
+      <w:r>
+        <w:rPr>
+          <w:rFonts w:hint="eastAsia" w:ascii="Times New Roman" w:hAnsi="Times New Roman" w:cs="Times New Roman"/>
+          <w:sz w:val="24"/>
+          <w:szCs w:val="24"/>
+          <w:lang w:val="en-US" w:eastAsia="zh-CN"/>
+        </w:rPr>
+        <w:tab/>
+      </w:r>
+      <w:r>
+        <w:rPr>
+          <w:rFonts w:hint="default" w:ascii="Times New Roman" w:hAnsi="Times New Roman" w:cs="Times New Roman"/>
+          <w:sz w:val="24"/>
+          <w:szCs w:val="24"/>
+          <w:lang w:val="en-US" w:eastAsia="zh-CN"/>
+        </w:rPr>
+        <w:t>Test component:</w:t>
+      </w:r>
+    </w:p>
+    <w:p>
+      <w:pPr>
+        <w:pStyle w:val="2"/>
+        <w:keepNext w:val="0"/>
+        <w:keepLines w:val="0"/>
+        <w:widowControl/>
+        <w:suppressLineNumbers w:val="0"/>
+        <w:spacing w:before="0" w:beforeAutospacing="0" w:after="0" w:afterAutospacing="0"/>
+        <w:ind w:left="0" w:right="0" w:firstLine="0"/>
+        <w:rPr>
+          <w:rFonts w:hint="eastAsia" w:eastAsia="宋体"/>
+          <w:sz w:val="28"/>
+          <w:szCs w:val="28"/>
+          <w:lang w:val="en-US" w:eastAsia="zh-CN"/>
+        </w:rPr>
+      </w:pPr>
+      <w:r>
+        <w:rPr>
+          <w:rFonts w:hint="eastAsia"/>
+          <w:sz w:val="28"/>
+          <w:szCs w:val="28"/>
+          <w:lang w:val="en-US" w:eastAsia="zh-CN"/>
+        </w:rPr>
+        <w:tab/>
+        <w:t/>
+      </w:r>
+      <w:r>
+        <w:rPr>
+          <w:rFonts w:hint="eastAsia"/>
+          <w:sz w:val="28"/>
+          <w:szCs w:val="28"/>
+          <w:lang w:val="en-US" w:eastAsia="zh-CN"/>
+        </w:rPr>
+        <w:tab/>
+      </w:r>
+      <w:r>
+        <w:rPr>
+          <w:rFonts w:hint="eastAsia" w:eastAsia="宋体"/>
+          <w:sz w:val="28"/>
+          <w:szCs w:val="28"/>
+          <w:lang w:val="en-US" w:eastAsia="zh-CN"/>
+        </w:rPr>
+        <w:drawing>
+          <wp:inline distT="0" distB="0" distL="114300" distR="114300">
+            <wp:extent cx="3388360" cy="438785"/>
+            <wp:effectExtent l="0" t="0" r="10160" b="3175"/>
+            <wp:docPr id="2" name="图片 2" descr="屏幕截图(49)"/>
+            <wp:cNvGraphicFramePr>
+              <a:graphicFrameLocks xmlns:a="http://schemas.openxmlformats.org/drawingml/2006/main" noChangeAspect="1"/>
+            </wp:cNvGraphicFramePr>
+            <a:graphic xmlns:a="http://schemas.openxmlformats.org/drawingml/2006/main">
+              <a:graphicData uri="http://schemas.openxmlformats.org/drawingml/2006/picture">
+                <pic:pic xmlns:pic="http://schemas.openxmlformats.org/drawingml/2006/picture">
+                  <pic:nvPicPr>
+                    <pic:cNvPr id="2" name="图片 2" descr="屏幕截图(49)"/>
+                    <pic:cNvPicPr>
+                      <a:picLocks noChangeAspect="1"/>
+                    </pic:cNvPicPr>
+                  </pic:nvPicPr>
+                  <pic:blipFill>
+                    <a:blip r:embed="rId5"/>
+                    <a:srcRect l="13708" t="18772" r="35250" b="69478"/>
+                    <a:stretch>
+                      <a:fillRect/>
+                    </a:stretch>
+                  </pic:blipFill>
+                  <pic:spPr>
+                    <a:xfrm>
+                      <a:off x="0" y="0"/>
+                      <a:ext cx="3388360" cy="438785"/>
+                    </a:xfrm>
+                    <a:prstGeom prst="rect">
+                      <a:avLst/>
+                    </a:prstGeom>
+                  </pic:spPr>
+                </pic:pic>
+              </a:graphicData>
+            </a:graphic>
+          </wp:inline>
+        </w:drawing>
+      </w:r>
+    </w:p>
+    <w:p>
+      <w:pPr>
+        <w:pStyle w:val="2"/>
+        <w:keepNext w:val="0"/>
+        <w:keepLines w:val="0"/>
+        <w:widowControl/>
+        <w:suppressLineNumbers w:val="0"/>
+        <w:spacing w:before="0" w:beforeAutospacing="0" w:after="0" w:afterAutospacing="0"/>
+        <w:ind w:left="1920" w:right="0" w:hanging="2240" w:hangingChars="800"/>
+        <w:rPr>
+          <w:rFonts w:hint="eastAsia" w:ascii="Times New Roman" w:hAnsi="Times New Roman" w:cs="Times New Roman"/>
+          <w:sz w:val="24"/>
+          <w:szCs w:val="24"/>
+          <w:lang w:val="en-US" w:eastAsia="zh-CN"/>
+        </w:rPr>
+      </w:pPr>
+      <w:r>
+        <w:rPr>
+          <w:rFonts w:hint="eastAsia"/>
+          <w:sz w:val="28"/>
+          <w:szCs w:val="28"/>
+          <w:lang w:val="en-US" w:eastAsia="zh-CN"/>
+        </w:rPr>
+        <w:tab/>
+        <w:t/>
+      </w:r>
+      <w:r>
+        <w:rPr>
+          <w:rFonts w:hint="eastAsia"/>
+          <w:sz w:val="28"/>
+          <w:szCs w:val="28"/>
+          <w:lang w:val="en-US" w:eastAsia="zh-CN"/>
+        </w:rPr>
+        <w:tab/>
+      </w:r>
+      <w:r>
+        <w:rPr>
+          <w:rFonts w:hint="default" w:ascii="Times New Roman" w:hAnsi="Times New Roman" w:cs="Times New Roman"/>
+          <w:sz w:val="24"/>
+          <w:szCs w:val="24"/>
+          <w:lang w:val="en-US" w:eastAsia="zh-CN"/>
+        </w:rPr>
+        <w:t>Test task:Check whether the drop-down box can be displayed when clicked, whether the</w:t>
+      </w:r>
+      <w:r>
+        <w:rPr>
+          <w:rFonts w:hint="eastAsia" w:ascii="Times New Roman" w:hAnsi="Times New Roman" w:cs="Times New Roman"/>
+          <w:sz w:val="24"/>
+          <w:szCs w:val="24"/>
+          <w:lang w:val="en-US" w:eastAsia="zh-CN"/>
+        </w:rPr>
+        <w:t xml:space="preserve"> </w:t>
+      </w:r>
+    </w:p>
+    <w:p>
+      <w:pPr>
+        <w:pStyle w:val="2"/>
+        <w:keepNext w:val="0"/>
+        <w:keepLines w:val="0"/>
+        <w:widowControl/>
+        <w:suppressLineNumbers w:val="0"/>
+        <w:spacing w:before="0" w:beforeAutospacing="0" w:after="0" w:afterAutospacing="0"/>
+        <w:ind w:left="1915" w:leftChars="912" w:right="0" w:firstLine="0" w:firstLineChars="0"/>
+        <w:rPr>
+          <w:rFonts w:hint="default" w:ascii="Times New Roman" w:hAnsi="Times New Roman" w:eastAsia="宋体" w:cs="Times New Roman"/>
+          <w:sz w:val="24"/>
+          <w:szCs w:val="24"/>
+          <w:lang w:val="en-US" w:eastAsia="zh-CN"/>
+        </w:rPr>
+      </w:pPr>
+      <w:r>
+        <w:rPr>
+          <w:rFonts w:hint="default" w:ascii="Times New Roman" w:hAnsi="Times New Roman" w:cs="Times New Roman"/>
+          <w:sz w:val="24"/>
+          <w:szCs w:val="24"/>
+          <w:lang w:val="en-US" w:eastAsia="zh-CN"/>
+        </w:rPr>
+        <w:t>normal selection can be performed and the data after selection can be returned.</w:t>
+      </w:r>
+    </w:p>
+    <w:p>
+      <w:pPr>
+        <w:pStyle w:val="2"/>
+        <w:keepNext w:val="0"/>
+        <w:keepLines w:val="0"/>
+        <w:widowControl/>
+        <w:suppressLineNumbers w:val="0"/>
+        <w:spacing w:before="0" w:beforeAutospacing="0" w:after="0" w:afterAutospacing="0"/>
+        <w:ind w:left="0" w:right="0" w:firstLine="0"/>
+        <w:rPr>
+          <w:rFonts w:hint="default" w:eastAsia="宋体"/>
+          <w:sz w:val="28"/>
+          <w:szCs w:val="28"/>
+          <w:lang w:val="en-US" w:eastAsia="zh-CN"/>
+        </w:rPr>
+      </w:pPr>
+      <w:r>
+        <w:rPr>
+          <w:rFonts w:hint="eastAsia"/>
+          <w:sz w:val="28"/>
+          <w:szCs w:val="28"/>
+          <w:lang w:val="en-US" w:eastAsia="zh-CN"/>
+        </w:rPr>
+        <w:t xml:space="preserve">      (3)</w:t>
+      </w:r>
+    </w:p>
+    <w:p>
+      <w:pPr>
+        <w:pStyle w:val="2"/>
+        <w:keepNext w:val="0"/>
+        <w:keepLines w:val="0"/>
+        <w:widowControl/>
+        <w:suppressLineNumbers w:val="0"/>
+        <w:spacing w:before="0" w:beforeAutospacing="0" w:after="0" w:afterAutospacing="0"/>
+        <w:ind w:left="0" w:right="0" w:firstLine="0"/>
+        <w:rPr>
+          <w:sz w:val="28"/>
+          <w:szCs w:val="28"/>
+        </w:rPr>
+      </w:pPr>
+      <w:r>
+        <w:rPr>
+          <w:color w:val="C0C0C0"/>
+          <w:sz w:val="28"/>
+          <w:szCs w:val="28"/>
+        </w:rPr>
+        <w:t xml:space="preserve">    </w:t>
+      </w:r>
+      <w:r>
+        <w:rPr>
+          <w:rFonts w:hint="eastAsia"/>
+          <w:color w:val="C0C0C0"/>
+          <w:sz w:val="28"/>
+          <w:szCs w:val="28"/>
+          <w:lang w:val="en-US" w:eastAsia="zh-CN"/>
+        </w:rPr>
+        <w:tab/>
+      </w:r>
+      <w:r>
+        <w:rPr>
+          <w:color w:val="808000"/>
+          <w:sz w:val="28"/>
+          <w:szCs w:val="28"/>
+        </w:rPr>
+        <w:t>void</w:t>
+      </w:r>
+      <w:r>
+        <w:rPr>
+          <w:color w:val="C0C0C0"/>
+          <w:sz w:val="28"/>
+          <w:szCs w:val="28"/>
+        </w:rPr>
+        <w:t xml:space="preserve"> </w:t>
+      </w:r>
+      <w:r>
+        <w:rPr>
+          <w:b/>
+          <w:bCs/>
+          <w:color w:val="00677C"/>
+          <w:sz w:val="28"/>
+          <w:szCs w:val="28"/>
+        </w:rPr>
+        <w:t>test_ui_TempPieChart</w:t>
+      </w:r>
+      <w:r>
+        <w:rPr>
+          <w:sz w:val="28"/>
+          <w:szCs w:val="28"/>
+        </w:rPr>
+        <w:t>();</w:t>
+      </w:r>
+    </w:p>
+    <w:p>
+      <w:pPr>
+        <w:pStyle w:val="2"/>
+        <w:keepNext w:val="0"/>
+        <w:keepLines w:val="0"/>
+        <w:widowControl/>
+        <w:suppressLineNumbers w:val="0"/>
+        <w:spacing w:before="0" w:beforeAutospacing="0" w:after="0" w:afterAutospacing="0"/>
+        <w:ind w:left="0" w:right="0" w:firstLine="0"/>
+        <w:rPr>
+          <w:sz w:val="28"/>
+          <w:szCs w:val="28"/>
+        </w:rPr>
+      </w:pPr>
+      <w:r>
+        <w:rPr>
+          <w:color w:val="C0C0C0"/>
+          <w:sz w:val="28"/>
+          <w:szCs w:val="28"/>
+        </w:rPr>
+        <w:t xml:space="preserve">    </w:t>
+      </w:r>
+      <w:r>
+        <w:rPr>
+          <w:rFonts w:hint="eastAsia"/>
+          <w:color w:val="C0C0C0"/>
+          <w:sz w:val="28"/>
+          <w:szCs w:val="28"/>
+          <w:lang w:val="en-US" w:eastAsia="zh-CN"/>
+        </w:rPr>
+        <w:tab/>
+      </w:r>
+      <w:r>
+        <w:rPr>
+          <w:color w:val="808000"/>
+          <w:sz w:val="28"/>
+          <w:szCs w:val="28"/>
+        </w:rPr>
+        <w:t>void</w:t>
+      </w:r>
+      <w:r>
+        <w:rPr>
+          <w:color w:val="C0C0C0"/>
+          <w:sz w:val="28"/>
+          <w:szCs w:val="28"/>
+        </w:rPr>
+        <w:t xml:space="preserve"> </w:t>
+      </w:r>
+      <w:r>
+        <w:rPr>
+          <w:b/>
+          <w:bCs/>
+          <w:color w:val="00677C"/>
+          <w:sz w:val="28"/>
+          <w:szCs w:val="28"/>
+        </w:rPr>
+        <w:t>test_ui_TempPieChart_data</w:t>
+      </w:r>
+      <w:r>
+        <w:rPr>
+          <w:sz w:val="28"/>
+          <w:szCs w:val="28"/>
+        </w:rPr>
+        <w:t>();</w:t>
+      </w:r>
+    </w:p>
+    <w:p>
+      <w:pPr>
+        <w:pStyle w:val="2"/>
+        <w:keepNext w:val="0"/>
+        <w:keepLines w:val="0"/>
+        <w:widowControl/>
+        <w:suppressLineNumbers w:val="0"/>
+        <w:spacing w:before="0" w:beforeAutospacing="0" w:after="0" w:afterAutospacing="0"/>
+        <w:ind w:left="0" w:right="0" w:firstLine="0"/>
+        <w:rPr>
+          <w:rFonts w:hint="default" w:eastAsia="宋体"/>
+          <w:sz w:val="28"/>
+          <w:szCs w:val="28"/>
+          <w:lang w:val="en-US" w:eastAsia="zh-CN"/>
+        </w:rPr>
+      </w:pPr>
+      <w:r>
+        <w:rPr>
+          <w:rFonts w:hint="eastAsia" w:ascii="Times New Roman" w:hAnsi="Times New Roman" w:cs="Times New Roman"/>
+          <w:sz w:val="24"/>
+          <w:szCs w:val="24"/>
+          <w:lang w:val="en-US" w:eastAsia="zh-CN"/>
+        </w:rPr>
+        <w:tab/>
+        <w:t/>
+      </w:r>
+      <w:r>
+        <w:rPr>
+          <w:rFonts w:hint="eastAsia" w:ascii="Times New Roman" w:hAnsi="Times New Roman" w:cs="Times New Roman"/>
+          <w:sz w:val="24"/>
+          <w:szCs w:val="24"/>
+          <w:lang w:val="en-US" w:eastAsia="zh-CN"/>
+        </w:rPr>
+        <w:tab/>
+      </w:r>
+      <w:r>
+        <w:rPr>
+          <w:rFonts w:hint="default" w:ascii="Times New Roman" w:hAnsi="Times New Roman" w:cs="Times New Roman"/>
+          <w:sz w:val="24"/>
+          <w:szCs w:val="24"/>
+          <w:lang w:val="en-US" w:eastAsia="zh-CN"/>
+        </w:rPr>
+        <w:t>Test component:</w:t>
+      </w:r>
+    </w:p>
+    <w:p>
+      <w:pPr>
+        <w:pStyle w:val="2"/>
+        <w:keepNext w:val="0"/>
+        <w:keepLines w:val="0"/>
+        <w:widowControl/>
+        <w:suppressLineNumbers w:val="0"/>
+        <w:spacing w:before="0" w:beforeAutospacing="0" w:after="0" w:afterAutospacing="0"/>
+        <w:ind w:left="0" w:right="0" w:firstLine="0"/>
+        <w:rPr>
+          <w:rFonts w:hint="eastAsia" w:eastAsia="宋体"/>
+          <w:sz w:val="28"/>
+          <w:szCs w:val="28"/>
+          <w:lang w:val="en-US" w:eastAsia="zh-CN"/>
+        </w:rPr>
+      </w:pPr>
+      <w:r>
+        <w:rPr>
+          <w:rFonts w:hint="eastAsia"/>
+          <w:sz w:val="28"/>
+          <w:szCs w:val="28"/>
+          <w:lang w:val="en-US" w:eastAsia="zh-CN"/>
+        </w:rPr>
+        <w:tab/>
+        <w:t/>
+      </w:r>
+      <w:r>
+        <w:rPr>
+          <w:rFonts w:hint="eastAsia"/>
+          <w:sz w:val="28"/>
+          <w:szCs w:val="28"/>
+          <w:lang w:val="en-US" w:eastAsia="zh-CN"/>
+        </w:rPr>
+        <w:tab/>
+      </w:r>
+      <w:r>
+        <w:rPr>
+          <w:rFonts w:hint="eastAsia" w:eastAsia="宋体"/>
+          <w:sz w:val="28"/>
+          <w:szCs w:val="28"/>
+          <w:lang w:val="en-US" w:eastAsia="zh-CN"/>
+        </w:rPr>
+        <w:drawing>
+          <wp:inline distT="0" distB="0" distL="114300" distR="114300">
+            <wp:extent cx="1584960" cy="1433830"/>
+            <wp:effectExtent l="0" t="0" r="0" b="13970"/>
+            <wp:docPr id="3" name="图片 3" descr="屏幕截图(48)"/>
+            <wp:cNvGraphicFramePr>
+              <a:graphicFrameLocks xmlns:a="http://schemas.openxmlformats.org/drawingml/2006/main" noChangeAspect="1"/>
+            </wp:cNvGraphicFramePr>
+            <a:graphic xmlns:a="http://schemas.openxmlformats.org/drawingml/2006/main">
+              <a:graphicData uri="http://schemas.openxmlformats.org/drawingml/2006/picture">
+                <pic:pic xmlns:pic="http://schemas.openxmlformats.org/drawingml/2006/picture">
+                  <pic:nvPicPr>
+                    <pic:cNvPr id="3" name="图片 3" descr="屏幕截图(48)"/>
+                    <pic:cNvPicPr>
+                      <a:picLocks noChangeAspect="1"/>
+                    </pic:cNvPicPr>
+                  </pic:nvPicPr>
+                  <pic:blipFill>
+                    <a:blip r:embed="rId6"/>
+                    <a:srcRect l="17687" t="16137" r="58437" b="45468"/>
+                    <a:stretch>
+                      <a:fillRect/>
+                    </a:stretch>
+                  </pic:blipFill>
+                  <pic:spPr>
+                    <a:xfrm>
+                      <a:off x="0" y="0"/>
+                      <a:ext cx="1584960" cy="1433830"/>
+                    </a:xfrm>
+                    <a:prstGeom prst="rect">
+                      <a:avLst/>
+                    </a:prstGeom>
+                  </pic:spPr>
+                </pic:pic>
+              </a:graphicData>
+            </a:graphic>
+          </wp:inline>
+        </w:drawing>
+      </w:r>
+    </w:p>
+    <w:p>
+      <w:pPr>
+        <w:pStyle w:val="2"/>
+        <w:keepNext w:val="0"/>
+        <w:keepLines w:val="0"/>
+        <w:widowControl/>
+        <w:suppressLineNumbers w:val="0"/>
+        <w:spacing w:before="0" w:beforeAutospacing="0" w:after="0" w:afterAutospacing="0"/>
+        <w:ind w:left="1920" w:right="0" w:hanging="2240" w:hangingChars="800"/>
+        <w:rPr>
+          <w:rFonts w:hint="eastAsia" w:ascii="Times New Roman" w:hAnsi="Times New Roman" w:cs="Times New Roman"/>
+          <w:sz w:val="24"/>
+          <w:szCs w:val="24"/>
+          <w:lang w:val="en-US" w:eastAsia="zh-CN"/>
+        </w:rPr>
+      </w:pPr>
+      <w:r>
+        <w:rPr>
+          <w:rFonts w:hint="eastAsia"/>
+          <w:sz w:val="28"/>
+          <w:szCs w:val="28"/>
+          <w:lang w:val="en-US" w:eastAsia="zh-CN"/>
+        </w:rPr>
+        <w:tab/>
+        <w:t/>
+      </w:r>
+      <w:r>
+        <w:rPr>
+          <w:rFonts w:hint="eastAsia"/>
+          <w:sz w:val="28"/>
+          <w:szCs w:val="28"/>
+          <w:lang w:val="en-US" w:eastAsia="zh-CN"/>
+        </w:rPr>
+        <w:tab/>
+      </w:r>
+      <w:r>
+        <w:rPr>
+          <w:rFonts w:hint="default" w:ascii="Times New Roman" w:hAnsi="Times New Roman" w:cs="Times New Roman"/>
+          <w:sz w:val="24"/>
+          <w:szCs w:val="24"/>
+          <w:lang w:val="en-US" w:eastAsia="zh-CN"/>
+        </w:rPr>
+        <w:t>Test task:</w:t>
+      </w:r>
+      <w:r>
+        <w:rPr>
+          <w:rFonts w:hint="eastAsia" w:ascii="Times New Roman" w:hAnsi="Times New Roman" w:cs="Times New Roman"/>
+          <w:sz w:val="24"/>
+          <w:szCs w:val="24"/>
+          <w:lang w:val="en-US" w:eastAsia="zh-CN"/>
+        </w:rPr>
+        <w:t xml:space="preserve"> Check whether the pie-shaped color distribution can change with the change of </w:t>
+      </w:r>
+    </w:p>
+    <w:p>
+      <w:pPr>
+        <w:pStyle w:val="2"/>
+        <w:keepNext w:val="0"/>
+        <w:keepLines w:val="0"/>
+        <w:widowControl/>
+        <w:suppressLineNumbers w:val="0"/>
+        <w:spacing w:before="0" w:beforeAutospacing="0" w:after="0" w:afterAutospacing="0"/>
+        <w:ind w:right="0" w:firstLine="1920" w:firstLineChars="800"/>
+        <w:rPr>
+          <w:rFonts w:hint="default" w:eastAsia="宋体"/>
+          <w:sz w:val="28"/>
+          <w:szCs w:val="28"/>
+          <w:lang w:val="en-US" w:eastAsia="zh-CN"/>
+        </w:rPr>
+      </w:pPr>
+      <w:r>
+        <w:rPr>
+          <w:rFonts w:hint="eastAsia" w:ascii="Times New Roman" w:hAnsi="Times New Roman" w:cs="Times New Roman"/>
+          <w:sz w:val="24"/>
+          <w:szCs w:val="24"/>
+          <w:lang w:val="en-US" w:eastAsia="zh-CN"/>
+        </w:rPr>
+        <w:t>the temperature value.</w:t>
+      </w:r>
+    </w:p>
+    <w:p>
+      <w:pPr>
+        <w:pStyle w:val="2"/>
+        <w:keepNext w:val="0"/>
+        <w:keepLines w:val="0"/>
+        <w:widowControl/>
+        <w:suppressLineNumbers w:val="0"/>
+        <w:spacing w:before="0" w:beforeAutospacing="0" w:after="0" w:afterAutospacing="0"/>
+        <w:ind w:right="0" w:firstLine="840" w:firstLineChars="300"/>
+        <w:rPr>
+          <w:rFonts w:hint="default" w:eastAsia="宋体"/>
+          <w:sz w:val="28"/>
+          <w:szCs w:val="28"/>
+          <w:lang w:val="en-US" w:eastAsia="zh-CN"/>
+        </w:rPr>
+      </w:pPr>
+      <w:r>
+        <w:rPr>
+          <w:rFonts w:hint="eastAsia"/>
+          <w:sz w:val="28"/>
+          <w:szCs w:val="28"/>
+          <w:lang w:val="en-US" w:eastAsia="zh-CN"/>
+        </w:rPr>
+        <w:t>(4)</w:t>
+      </w:r>
+    </w:p>
+    <w:p>
+      <w:pPr>
+        <w:pStyle w:val="2"/>
+        <w:keepNext w:val="0"/>
+        <w:keepLines w:val="0"/>
+        <w:widowControl/>
+        <w:suppressLineNumbers w:val="0"/>
+        <w:spacing w:before="0" w:beforeAutospacing="0" w:after="0" w:afterAutospacing="0"/>
+        <w:ind w:left="0" w:right="0" w:firstLine="0"/>
+        <w:rPr>
+          <w:sz w:val="28"/>
+          <w:szCs w:val="28"/>
+        </w:rPr>
+      </w:pPr>
+      <w:r>
+        <w:rPr>
+          <w:color w:val="C0C0C0"/>
+          <w:sz w:val="28"/>
+          <w:szCs w:val="28"/>
+        </w:rPr>
+        <w:t xml:space="preserve">    </w:t>
+      </w:r>
+      <w:r>
+        <w:rPr>
+          <w:rFonts w:hint="eastAsia"/>
+          <w:color w:val="C0C0C0"/>
+          <w:sz w:val="28"/>
+          <w:szCs w:val="28"/>
+          <w:lang w:val="en-US" w:eastAsia="zh-CN"/>
+        </w:rPr>
+        <w:tab/>
+      </w:r>
+      <w:r>
+        <w:rPr>
+          <w:color w:val="808000"/>
+          <w:sz w:val="28"/>
+          <w:szCs w:val="28"/>
+        </w:rPr>
+        <w:t>void</w:t>
+      </w:r>
+      <w:r>
+        <w:rPr>
+          <w:color w:val="C0C0C0"/>
+          <w:sz w:val="28"/>
+          <w:szCs w:val="28"/>
+        </w:rPr>
+        <w:t xml:space="preserve"> </w:t>
+      </w:r>
+      <w:r>
+        <w:rPr>
+          <w:b/>
+          <w:bCs/>
+          <w:color w:val="00677C"/>
+          <w:sz w:val="28"/>
+          <w:szCs w:val="28"/>
+        </w:rPr>
+        <w:t>test_ui_HashrateLineChart</w:t>
+      </w:r>
+      <w:r>
+        <w:rPr>
+          <w:sz w:val="28"/>
+          <w:szCs w:val="28"/>
+        </w:rPr>
+        <w:t>();</w:t>
+      </w:r>
+    </w:p>
+    <w:p>
+      <w:pPr>
+        <w:pStyle w:val="2"/>
+        <w:keepNext w:val="0"/>
+        <w:keepLines w:val="0"/>
+        <w:widowControl/>
+        <w:suppressLineNumbers w:val="0"/>
+        <w:spacing w:before="0" w:beforeAutospacing="0" w:after="0" w:afterAutospacing="0"/>
+        <w:ind w:left="0" w:right="0" w:firstLine="0"/>
+        <w:rPr>
+          <w:sz w:val="28"/>
+          <w:szCs w:val="28"/>
+        </w:rPr>
+      </w:pPr>
+      <w:r>
+        <w:rPr>
+          <w:color w:val="C0C0C0"/>
+          <w:sz w:val="28"/>
+          <w:szCs w:val="28"/>
+        </w:rPr>
+        <w:t xml:space="preserve">    </w:t>
+      </w:r>
+      <w:r>
+        <w:rPr>
+          <w:rFonts w:hint="eastAsia"/>
+          <w:color w:val="C0C0C0"/>
+          <w:sz w:val="28"/>
+          <w:szCs w:val="28"/>
+          <w:lang w:val="en-US" w:eastAsia="zh-CN"/>
+        </w:rPr>
+        <w:tab/>
+      </w:r>
+      <w:r>
+        <w:rPr>
+          <w:color w:val="808000"/>
+          <w:sz w:val="28"/>
+          <w:szCs w:val="28"/>
+        </w:rPr>
+        <w:t>void</w:t>
+      </w:r>
+      <w:r>
+        <w:rPr>
+          <w:color w:val="C0C0C0"/>
+          <w:sz w:val="28"/>
+          <w:szCs w:val="28"/>
+        </w:rPr>
+        <w:t xml:space="preserve"> </w:t>
+      </w:r>
+      <w:r>
+        <w:rPr>
+          <w:b/>
+          <w:bCs/>
+          <w:color w:val="00677C"/>
+          <w:sz w:val="28"/>
+          <w:szCs w:val="28"/>
+        </w:rPr>
+        <w:t>test_ui_HashrateLineChart_data</w:t>
+      </w:r>
+      <w:r>
+        <w:rPr>
+          <w:sz w:val="28"/>
+          <w:szCs w:val="28"/>
+        </w:rPr>
+        <w:t>();</w:t>
+      </w:r>
+    </w:p>
+    <w:p>
+      <w:pPr>
+        <w:pStyle w:val="3"/>
+        <w:keepNext w:val="0"/>
+        <w:keepLines w:val="0"/>
+        <w:widowControl/>
+        <w:suppressLineNumbers w:val="0"/>
+        <w:tabs>
+          <w:tab w:val="left" w:pos="916"/>
+          <w:tab w:val="left" w:pos="1832"/>
+          <w:tab w:val="left" w:pos="2748"/>
+          <w:tab w:val="left" w:pos="3664"/>
+          <w:tab w:val="left" w:pos="4580"/>
+          <w:tab w:val="left" w:pos="5496"/>
+          <w:tab w:val="left" w:pos="6412"/>
+          <w:tab w:val="left" w:pos="7328"/>
+          <w:tab w:val="left" w:pos="8244"/>
+          <w:tab w:val="left" w:pos="9160"/>
+          <w:tab w:val="left" w:pos="10076"/>
+          <w:tab w:val="left" w:pos="10992"/>
+          <w:tab w:val="left" w:pos="11908"/>
+          <w:tab w:val="left" w:pos="12824"/>
+          <w:tab w:val="left" w:pos="13740"/>
+          <w:tab w:val="left" w:pos="14656"/>
+        </w:tabs>
+        <w:spacing w:before="0" w:beforeAutospacing="0" w:after="0" w:afterAutospacing="0"/>
+        <w:ind w:left="0" w:right="0" w:firstLine="0"/>
+        <w:jc w:val="left"/>
+        <w:rPr>
+          <w:sz w:val="28"/>
+          <w:szCs w:val="24"/>
+        </w:rPr>
+      </w:pPr>
+      <w:r>
+        <w:rPr>
+          <w:rFonts w:hint="eastAsia" w:ascii="Times New Roman" w:hAnsi="Times New Roman" w:eastAsia="宋体" w:cs="Times New Roman"/>
+          <w:kern w:val="0"/>
+          <w:sz w:val="24"/>
+          <w:szCs w:val="24"/>
+          <w:lang w:val="en-US" w:eastAsia="zh-CN" w:bidi="ar"/>
+        </w:rPr>
+        <w:tab/>
+        <w:t/>
+      </w:r>
+      <w:r>
+        <w:rPr>
+          <w:rFonts w:hint="eastAsia" w:ascii="Times New Roman" w:hAnsi="Times New Roman" w:eastAsia="宋体" w:cs="Times New Roman"/>
+          <w:kern w:val="0"/>
+          <w:sz w:val="24"/>
+          <w:szCs w:val="24"/>
+          <w:lang w:val="en-US" w:eastAsia="zh-CN" w:bidi="ar"/>
+        </w:rPr>
+        <w:tab/>
+      </w:r>
+      <w:r>
+        <w:rPr>
+          <w:rFonts w:hint="default" w:ascii="Times New Roman" w:hAnsi="Times New Roman" w:eastAsia="宋体" w:cs="Times New Roman"/>
+          <w:kern w:val="0"/>
+          <w:sz w:val="24"/>
+          <w:szCs w:val="24"/>
+          <w:lang w:val="en-US" w:eastAsia="zh-CN" w:bidi="ar"/>
+        </w:rPr>
+        <w:t>Test component:</w:t>
+      </w:r>
+    </w:p>
+    <w:p>
+      <w:pPr>
+        <w:numPr>
+          <w:ilvl w:val="0"/>
+          <w:numId w:val="0"/>
+        </w:numPr>
+        <w:rPr>
+          <w:rFonts w:hint="default" w:ascii="Times New Roman" w:hAnsi="Times New Roman" w:cs="Times New Roman"/>
+          <w:sz w:val="32"/>
+          <w:szCs w:val="32"/>
+          <w:lang w:val="en-US" w:eastAsia="zh-CN"/>
+        </w:rPr>
+      </w:pPr>
+      <w:r>
+        <w:rPr>
+          <w:rFonts w:hint="eastAsia" w:ascii="Times New Roman" w:hAnsi="Times New Roman" w:cs="Times New Roman"/>
+          <w:sz w:val="32"/>
+          <w:szCs w:val="32"/>
+          <w:lang w:val="en-US" w:eastAsia="zh-CN"/>
+        </w:rPr>
+        <w:t xml:space="preserve">             </w:t>
+      </w:r>
+      <w:r>
+        <w:rPr>
+          <w:rFonts w:hint="default" w:ascii="Times New Roman" w:hAnsi="Times New Roman" w:cs="Times New Roman"/>
+          <w:sz w:val="32"/>
+          <w:szCs w:val="32"/>
+          <w:lang w:val="en-US" w:eastAsia="zh-CN"/>
+        </w:rPr>
+        <w:drawing>
+          <wp:inline distT="0" distB="0" distL="114300" distR="114300">
+            <wp:extent cx="2659380" cy="1360170"/>
+            <wp:effectExtent l="0" t="0" r="7620" b="11430"/>
+            <wp:docPr id="4" name="图片 4" descr="屏幕截图(48)"/>
+            <wp:cNvGraphicFramePr>
+              <a:graphicFrameLocks xmlns:a="http://schemas.openxmlformats.org/drawingml/2006/main" noChangeAspect="1"/>
+            </wp:cNvGraphicFramePr>
+            <a:graphic xmlns:a="http://schemas.openxmlformats.org/drawingml/2006/main">
+              <a:graphicData uri="http://schemas.openxmlformats.org/drawingml/2006/picture">
+                <pic:pic xmlns:pic="http://schemas.openxmlformats.org/drawingml/2006/picture">
+                  <pic:nvPicPr>
+                    <pic:cNvPr id="4" name="图片 4" descr="屏幕截图(48)"/>
+                    <pic:cNvPicPr>
+                      <a:picLocks noChangeAspect="1"/>
+                    </pic:cNvPicPr>
+                  </pic:nvPicPr>
+                  <pic:blipFill>
+                    <a:blip r:embed="rId6"/>
+                    <a:srcRect l="17668" t="56045" r="42271" b="7533"/>
+                    <a:stretch>
+                      <a:fillRect/>
+                    </a:stretch>
+                  </pic:blipFill>
+                  <pic:spPr>
+                    <a:xfrm>
+                      <a:off x="0" y="0"/>
+                      <a:ext cx="2659380" cy="1360170"/>
+                    </a:xfrm>
+                    <a:prstGeom prst="rect">
+                      <a:avLst/>
+                    </a:prstGeom>
+                  </pic:spPr>
+                </pic:pic>
+              </a:graphicData>
+            </a:graphic>
+          </wp:inline>
+        </w:drawing>
+      </w:r>
+    </w:p>
+    <w:p>
+      <w:pPr>
+        <w:keepNext w:val="0"/>
+        <w:keepLines w:val="0"/>
+        <w:widowControl/>
+        <w:suppressLineNumbers w:val="0"/>
+        <w:spacing w:before="0" w:beforeAutospacing="0" w:after="0" w:afterAutospacing="0"/>
+        <w:ind w:left="1260" w:leftChars="0" w:right="0" w:firstLine="720" w:firstLineChars="300"/>
+        <w:jc w:val="both"/>
+        <w:rPr>
+          <w:rFonts w:hint="default" w:ascii="Times New Roman" w:hAnsi="Times New Roman" w:cs="Times New Roman"/>
+          <w:sz w:val="32"/>
+          <w:szCs w:val="32"/>
+          <w:lang w:val="en-US" w:eastAsia="zh-CN"/>
+        </w:rPr>
+      </w:pPr>
+      <w:r>
+        <w:rPr>
+          <w:rFonts w:hint="default" w:ascii="Times New Roman" w:hAnsi="Times New Roman" w:eastAsia="宋体" w:cs="Times New Roman"/>
+          <w:kern w:val="2"/>
+          <w:sz w:val="24"/>
+          <w:szCs w:val="24"/>
+          <w:lang w:val="en-US" w:eastAsia="zh-CN" w:bidi="ar"/>
+        </w:rPr>
+        <w:t>Test task:</w:t>
+      </w:r>
+      <w:r>
+        <w:rPr>
+          <w:rFonts w:hint="eastAsia" w:ascii="Times New Roman" w:hAnsi="Times New Roman" w:eastAsia="宋体" w:cs="Times New Roman"/>
+          <w:kern w:val="2"/>
+          <w:sz w:val="24"/>
+          <w:szCs w:val="24"/>
+          <w:lang w:val="en-US" w:eastAsia="zh-CN" w:bidi="ar"/>
+        </w:rPr>
+        <w:t xml:space="preserve"> </w:t>
+      </w:r>
+      <w:r>
+        <w:rPr>
+          <w:rFonts w:hint="eastAsia" w:ascii="Times New Roman" w:hAnsi="Times New Roman" w:cs="Times New Roman"/>
+          <w:sz w:val="24"/>
+          <w:szCs w:val="24"/>
+          <w:lang w:val="en-US" w:eastAsia="zh-CN"/>
+        </w:rPr>
+        <w:t>Check whether the line-shaped color distribution can change with the change of the Hashrate value.</w:t>
+      </w:r>
+    </w:p>
+    <w:p>
+      <w:pPr>
+        <w:numPr>
+          <w:ilvl w:val="0"/>
+          <w:numId w:val="0"/>
+        </w:numPr>
+        <w:rPr>
+          <w:rFonts w:hint="default" w:ascii="Times New Roman" w:hAnsi="Times New Roman" w:cs="Times New Roman"/>
+          <w:sz w:val="28"/>
+          <w:szCs w:val="28"/>
+          <w:lang w:val="en-US" w:eastAsia="zh-CN"/>
+        </w:rPr>
+      </w:pPr>
+    </w:p>
+    <w:p>
+      <w:pPr>
+        <w:numPr>
+          <w:ilvl w:val="0"/>
+          <w:numId w:val="0"/>
+        </w:numPr>
         <w:rPr>
           <w:rFonts w:hint="default" w:ascii="Times New Roman" w:hAnsi="Times New Roman" w:cs="Times New Roman"/>
           <w:sz w:val="28"/>
@@ -5484,7 +7423,7 @@
           <w:szCs w:val="28"/>
           <w:lang w:val="en-US" w:eastAsia="zh-CN"/>
         </w:rPr>
-        <w:t>Nonfuntional tests</w:t>
+        <w:t>Nonfunctional Parameters Analysis.</w:t>
       </w:r>
     </w:p>
     <w:p>
@@ -5492,19 +7431,37 @@
         <w:ind w:left="420" w:leftChars="0" w:firstLine="420" w:firstLineChars="0"/>
         <w:rPr>
           <w:rFonts w:hint="eastAsia"/>
-          <w:sz w:val="22"/>
-          <w:szCs w:val="24"/>
+          <w:sz w:val="28"/>
+          <w:szCs w:val="32"/>
           <w:lang w:val="en-US" w:eastAsia="zh-CN"/>
         </w:rPr>
       </w:pPr>
       <w:r>
         <w:rPr>
           <w:rFonts w:hint="eastAsia"/>
-          <w:sz w:val="22"/>
-          <w:szCs w:val="24"/>
-          <w:lang w:val="en-US" w:eastAsia="zh-CN"/>
-        </w:rPr>
-        <w:t xml:space="preserve">Security:Thanks to sqlite, we don’t need users’database password to access to database. </w:t>
+          <w:sz w:val="28"/>
+          <w:szCs w:val="32"/>
+          <w:lang w:val="en-US" w:eastAsia="zh-CN"/>
+        </w:rPr>
+        <w:t>Security:Thanks to SQLite, we don</w:t>
+      </w:r>
+      <w:r>
+        <w:rPr>
+          <w:rFonts w:hint="default"/>
+          <w:sz w:val="28"/>
+          <w:szCs w:val="32"/>
+          <w:lang w:val="en-US" w:eastAsia="zh-CN"/>
+        </w:rPr>
+        <w:t>’</w:t>
+      </w:r>
+      <w:r>
+        <w:rPr>
+          <w:rFonts w:hint="eastAsia"/>
+          <w:sz w:val="28"/>
+          <w:szCs w:val="32"/>
+          <w:lang w:val="en-US" w:eastAsia="zh-CN"/>
+        </w:rPr>
+        <w:t>t need access to local database. This greatly reduces the software's dependence on user privacy and greatly improves the security of the software.</w:t>
       </w:r>
     </w:p>
     <w:p>
@@ -5512,19 +7469,19 @@
         <w:ind w:left="420" w:leftChars="0" w:firstLine="420" w:firstLineChars="0"/>
         <w:rPr>
           <w:rFonts w:hint="eastAsia"/>
-          <w:sz w:val="22"/>
-          <w:szCs w:val="24"/>
+          <w:sz w:val="28"/>
+          <w:szCs w:val="32"/>
           <w:lang w:val="en-US" w:eastAsia="zh-CN"/>
         </w:rPr>
       </w:pPr>
       <w:r>
         <w:rPr>
           <w:rFonts w:hint="eastAsia"/>
-          <w:sz w:val="22"/>
-          <w:szCs w:val="24"/>
-          <w:lang w:val="en-US" w:eastAsia="zh-CN"/>
-        </w:rPr>
-        <w:t>Flexibility:The term refers to the ease with which the application can work in different nvidia hardware.</w:t>
+          <w:sz w:val="28"/>
+          <w:szCs w:val="32"/>
+          <w:lang w:val="en-US" w:eastAsia="zh-CN"/>
+        </w:rPr>
+        <w:t>Flexibility: The term refers to the ease with which the application can work in different NVIDIA hardware.</w:t>
       </w:r>
     </w:p>
     <w:p>
@@ -5537,8 +7494,6 @@
           <w:lang w:val="en-US" w:eastAsia="zh-CN"/>
         </w:rPr>
       </w:pPr>
-      <w:bookmarkStart w:id="0" w:name="_GoBack"/>
-      <w:bookmarkEnd w:id="0"/>
     </w:p>
     <w:sectPr>
       <w:pgSz w:w="11906" w:h="16838"/>
@@ -5953,11 +7908,11 @@
     <w:lsdException w:unhideWhenUsed="0" w:uiPriority="0" w:semiHidden="0" w:name="HTML Code"/>
     <w:lsdException w:unhideWhenUsed="0" w:uiPriority="0" w:semiHidden="0" w:name="HTML Definition"/>
     <w:lsdException w:unhideWhenUsed="0" w:uiPriority="0" w:semiHidden="0" w:name="HTML Keyboard"/>
-    <w:lsdException w:unhideWhenUsed="0" w:uiPriority="0" w:semiHidden="0" w:name="HTML Preformatted"/>
+    <w:lsdException w:qFormat="1" w:unhideWhenUsed="0" w:uiPriority="0" w:semiHidden="0" w:name="HTML Preformatted"/>
     <w:lsdException w:unhideWhenUsed="0" w:uiPriority="0" w:semiHidden="0" w:name="HTML Sample"/>
     <w:lsdException w:unhideWhenUsed="0" w:uiPriority="0" w:semiHidden="0" w:name="HTML Typewriter"/>
     <w:lsdException w:unhideWhenUsed="0" w:uiPriority="0" w:semiHidden="0" w:name="HTML Variable"/>
-    <w:lsdException w:unhideWhenUsed="0" w:uiPriority="0" w:name="Normal Table"/>
+    <w:lsdException w:qFormat="1" w:unhideWhenUsed="0" w:uiPriority="0" w:name="Normal Table"/>
     <w:lsdException w:unhideWhenUsed="0" w:uiPriority="0" w:semiHidden="0" w:name="annotation subject"/>
     <w:lsdException w:unhideWhenUsed="0" w:uiPriority="0" w:semiHidden="0" w:name="Table Simple 1"/>
     <w:lsdException w:unhideWhenUsed="0" w:uiPriority="0" w:semiHidden="0" w:name="Table Simple 2"/>
@@ -6002,7 +7957,7 @@
     <w:lsdException w:unhideWhenUsed="0" w:uiPriority="0" w:semiHidden="0" w:name="Table Web 2"/>
     <w:lsdException w:unhideWhenUsed="0" w:uiPriority="0" w:semiHidden="0" w:name="Table Web 3"/>
     <w:lsdException w:unhideWhenUsed="0" w:uiPriority="0" w:semiHidden="0" w:name="Balloon Text"/>
-    <w:lsdException w:unhideWhenUsed="0" w:uiPriority="39" w:semiHidden="0" w:name="Table Grid"/>
+    <w:lsdException w:qFormat="1" w:unhideWhenUsed="0" w:uiPriority="39" w:semiHidden="0" w:name="Table Grid"/>
     <w:lsdException w:unhideWhenUsed="0" w:uiPriority="0" w:semiHidden="0" w:name="Table Theme"/>
     <w:lsdException w:unhideWhenUsed="0" w:uiPriority="60" w:semiHidden="0" w:name="Light Shading"/>
     <w:lsdException w:unhideWhenUsed="0" w:uiPriority="61" w:semiHidden="0" w:name="Light List"/>
@@ -6119,14 +8074,15 @@
       <w:lang w:val="en-US" w:eastAsia="zh-CN" w:bidi="ar-SA"/>
     </w:rPr>
   </w:style>
-  <w:style w:type="character" w:default="1" w:styleId="5">
+  <w:style w:type="character" w:default="1" w:styleId="6">
     <w:name w:val="Default Paragraph Font"/>
     <w:semiHidden/>
     <w:uiPriority w:val="0"/>
   </w:style>
-  <w:style w:type="table" w:default="1" w:styleId="3">
+  <w:style w:type="table" w:default="1" w:styleId="4">
     <w:name w:val="Normal Table"/>
     <w:semiHidden/>
+    <w:qFormat/>
     <w:uiPriority w:val="0"/>
     <w:tblPr>
       <w:tblCellMar>
@@ -6140,6 +8096,7 @@
   <w:style w:type="paragraph" w:styleId="2">
     <w:name w:val="HTML Preformatted"/>
     <w:basedOn w:val="1"/>
+    <w:qFormat/>
     <w:uiPriority w:val="0"/>
     <w:pPr>
       <w:tabs>
@@ -6170,9 +8127,18 @@
       <w:lang w:val="en-US" w:eastAsia="zh-CN" w:bidi="ar"/>
     </w:rPr>
   </w:style>
-  <w:style w:type="table" w:styleId="4">
+  <w:style w:type="paragraph" w:styleId="3">
+    <w:name w:val="Normal (Web)"/>
+    <w:basedOn w:val="1"/>
+    <w:uiPriority w:val="0"/>
+    <w:rPr>
+      <w:sz w:val="24"/>
+    </w:rPr>
+  </w:style>
+  <w:style w:type="table" w:styleId="5">
     <w:name w:val="Table Grid"/>
-    <w:basedOn w:val="3"/>
+    <w:basedOn w:val="4"/>
+    <w:qFormat/>
     <w:uiPriority w:val="39"/>
     <w:tblPr>
       <w:tblBorders>

</xml_diff>